<commit_message>
add new project to fix
</commit_message>
<xml_diff>
--- a/AdvancedDragons/HL9W35-KMilejDesignDoc.docx
+++ b/AdvancedDragons/HL9W35-KMilejDesignDoc.docx
@@ -910,51 +910,6 @@
       <w:pPr>
         <w:spacing w:after="0" w:line="259" w:lineRule="auto"/>
         <w:ind w:left="2" w:firstLine="0"/>
-      </w:pPr>
-      <w:r>
-        <w:rPr>
-          <w:b/>
-          <w:sz w:val="22"/>
-        </w:rPr>
-        <w:lastRenderedPageBreak/>
-        <w:t xml:space="preserve"> </w:t>
-      </w:r>
-    </w:p>
-    <w:p>
-      <w:pPr>
-        <w:spacing w:after="16" w:line="259" w:lineRule="auto"/>
-        <w:ind w:left="2" w:firstLine="0"/>
-      </w:pPr>
-      <w:r>
-        <w:rPr>
-          <w:sz w:val="24"/>
-        </w:rPr>
-        <w:t xml:space="preserve"> </w:t>
-      </w:r>
-    </w:p>
-    <w:p>
-      <w:pPr>
-        <w:spacing w:after="0" w:line="259" w:lineRule="auto"/>
-        <w:ind w:left="-3"/>
-      </w:pPr>
-    </w:p>
-    <w:p>
-      <w:pPr>
-        <w:spacing w:after="0" w:line="259" w:lineRule="auto"/>
-        <w:ind w:left="2" w:firstLine="0"/>
-      </w:pPr>
-      <w:r>
-        <w:rPr>
-          <w:b/>
-          <w:sz w:val="28"/>
-        </w:rPr>
-        <w:t xml:space="preserve"> </w:t>
-      </w:r>
-    </w:p>
-    <w:p>
-      <w:pPr>
-        <w:spacing w:after="0" w:line="259" w:lineRule="auto"/>
-        <w:ind w:left="2" w:firstLine="0"/>
         <w:jc w:val="center"/>
         <w:rPr>
           <w:rFonts w:ascii="Calibri" w:hAnsi="Calibri" w:cs="Calibri"/>
@@ -974,8 +929,23 @@
           <w:sz w:val="40"/>
           <w:szCs w:val="40"/>
         </w:rPr>
+        <w:lastRenderedPageBreak/>
         <w:t>Design Document</w:t>
       </w:r>
+    </w:p>
+    <w:p>
+      <w:pPr>
+        <w:spacing w:after="0" w:line="259" w:lineRule="auto"/>
+        <w:ind w:left="2" w:firstLine="0"/>
+        <w:jc w:val="center"/>
+        <w:rPr>
+          <w:rFonts w:ascii="Calibri" w:hAnsi="Calibri" w:cs="Calibri"/>
+          <w:b/>
+          <w:i/>
+          <w:iCs/>
+          <w:sz w:val="28"/>
+        </w:rPr>
+      </w:pPr>
     </w:p>
     <w:p>
       <w:pPr>
@@ -1010,46 +980,706 @@
           <w:sz w:val="32"/>
           <w:szCs w:val="32"/>
         </w:rPr>
-        <w:t xml:space="preserve">Site </w:t>
-      </w:r>
-      <w:r>
+        <w:t xml:space="preserve">Introduction </w:t>
+      </w:r>
+    </w:p>
+    <w:p>
+      <w:pPr>
+        <w:rPr>
+          <w:rFonts w:ascii="Calibri" w:hAnsi="Calibri" w:cs="Calibri"/>
+          <w:sz w:val="22"/>
+          <w:szCs w:val="22"/>
+        </w:rPr>
+      </w:pPr>
+    </w:p>
+    <w:p>
+      <w:pPr>
+        <w:rPr>
+          <w:rFonts w:ascii="Calibri" w:hAnsi="Calibri" w:cs="Calibri"/>
+          <w:sz w:val="22"/>
+          <w:szCs w:val="22"/>
+        </w:rPr>
+      </w:pPr>
+      <w:r>
+        <w:rPr>
+          <w:rFonts w:ascii="Calibri" w:hAnsi="Calibri" w:cs="Calibri"/>
+          <w:sz w:val="22"/>
+          <w:szCs w:val="22"/>
+        </w:rPr>
+        <w:t xml:space="preserve">This project is a simple web application that requires users to log in with a username and password stored in a server-side database. After logging in, users can access several pages: </w:t>
+      </w:r>
+      <w:r>
+        <w:rPr>
+          <w:rFonts w:ascii="Calibri" w:hAnsi="Calibri" w:cs="Calibri"/>
+          <w:sz w:val="22"/>
+          <w:szCs w:val="22"/>
+        </w:rPr>
+        <w:t>Login</w:t>
+      </w:r>
+      <w:r>
+        <w:rPr>
+          <w:rFonts w:ascii="Calibri" w:hAnsi="Calibri" w:cs="Calibri"/>
+          <w:sz w:val="22"/>
+          <w:szCs w:val="22"/>
+        </w:rPr>
+        <w:t xml:space="preserve"> </w:t>
+      </w:r>
+      <w:r>
+        <w:rPr>
+          <w:rFonts w:ascii="Calibri" w:hAnsi="Calibri" w:cs="Calibri"/>
+          <w:sz w:val="22"/>
+          <w:szCs w:val="22"/>
+        </w:rPr>
+        <w:t>page</w:t>
+      </w:r>
+      <w:r>
+        <w:rPr>
+          <w:rFonts w:ascii="Calibri" w:hAnsi="Calibri" w:cs="Calibri"/>
+          <w:sz w:val="22"/>
+          <w:szCs w:val="22"/>
+        </w:rPr>
+        <w:t xml:space="preserve">, Topic Information </w:t>
+      </w:r>
+      <w:r>
+        <w:rPr>
+          <w:rFonts w:ascii="Calibri" w:hAnsi="Calibri" w:cs="Calibri"/>
+          <w:sz w:val="22"/>
+          <w:szCs w:val="22"/>
+        </w:rPr>
+        <w:t>page</w:t>
+      </w:r>
+      <w:r>
+        <w:rPr>
+          <w:rFonts w:ascii="Calibri" w:hAnsi="Calibri" w:cs="Calibri"/>
+          <w:sz w:val="22"/>
+          <w:szCs w:val="22"/>
+        </w:rPr>
+        <w:t xml:space="preserve">, and a Frequently Asked Questions (FAQ) </w:t>
+      </w:r>
+      <w:r>
+        <w:rPr>
+          <w:rFonts w:ascii="Calibri" w:hAnsi="Calibri" w:cs="Calibri"/>
+          <w:sz w:val="22"/>
+          <w:szCs w:val="22"/>
+        </w:rPr>
+        <w:t>page and Homepage page</w:t>
+      </w:r>
+      <w:r>
+        <w:rPr>
+          <w:rFonts w:ascii="Calibri" w:hAnsi="Calibri" w:cs="Calibri"/>
+          <w:sz w:val="22"/>
+          <w:szCs w:val="22"/>
+        </w:rPr>
+        <w:t xml:space="preserve">. Users can log out at any time, and access to protected pages is blocked after </w:t>
+      </w:r>
+      <w:r>
+        <w:rPr>
+          <w:rFonts w:ascii="Calibri" w:hAnsi="Calibri" w:cs="Calibri"/>
+          <w:sz w:val="22"/>
+          <w:szCs w:val="22"/>
+        </w:rPr>
+        <w:t>logging out.</w:t>
+      </w:r>
+    </w:p>
+    <w:p>
+      <w:pPr>
+        <w:rPr>
+          <w:rFonts w:ascii="Calibri" w:hAnsi="Calibri" w:cs="Calibri"/>
+          <w:sz w:val="22"/>
+          <w:szCs w:val="22"/>
+        </w:rPr>
+      </w:pPr>
+    </w:p>
+    <w:p>
+      <w:pPr>
+        <w:pStyle w:val="ListParagraph"/>
+        <w:numPr>
+          <w:ilvl w:val="0"/>
+          <w:numId w:val="15"/>
+        </w:numPr>
+        <w:spacing w:after="0" w:line="360" w:lineRule="auto"/>
+        <w:rPr>
+          <w:rFonts w:ascii="Calibri" w:hAnsi="Calibri" w:cs="Calibri"/>
+          <w:sz w:val="22"/>
+          <w:szCs w:val="22"/>
+        </w:rPr>
+      </w:pPr>
+      <w:r>
+        <w:rPr>
+          <w:rFonts w:ascii="Calibri" w:hAnsi="Calibri" w:cs="Calibri"/>
+          <w:sz w:val="22"/>
+          <w:szCs w:val="22"/>
+        </w:rPr>
+        <w:t>The goal of the application is to demonstrate key web development skills</w:t>
+      </w:r>
+      <w:r>
+        <w:rPr>
+          <w:rFonts w:ascii="Calibri" w:hAnsi="Calibri" w:cs="Calibri"/>
+          <w:sz w:val="22"/>
+          <w:szCs w:val="22"/>
+        </w:rPr>
+        <w:t>,</w:t>
+      </w:r>
+      <w:r>
+        <w:rPr>
+          <w:rFonts w:ascii="Calibri" w:hAnsi="Calibri" w:cs="Calibri"/>
+          <w:sz w:val="22"/>
+          <w:szCs w:val="22"/>
+        </w:rPr>
+        <w:t xml:space="preserve"> including:</w:t>
+      </w:r>
+    </w:p>
+    <w:p>
+      <w:pPr>
+        <w:pStyle w:val="ListParagraph"/>
+        <w:numPr>
+          <w:ilvl w:val="0"/>
+          <w:numId w:val="15"/>
+        </w:numPr>
+        <w:spacing w:after="0" w:line="360" w:lineRule="auto"/>
+        <w:rPr>
+          <w:rFonts w:ascii="Calibri" w:hAnsi="Calibri" w:cs="Calibri"/>
+          <w:sz w:val="22"/>
+          <w:szCs w:val="22"/>
+        </w:rPr>
+      </w:pPr>
+      <w:r>
+        <w:rPr>
+          <w:rFonts w:ascii="Calibri" w:hAnsi="Calibri" w:cs="Calibri"/>
+          <w:sz w:val="22"/>
+          <w:szCs w:val="22"/>
+        </w:rPr>
+        <w:t>DOM Programming (dynamic elements and events)</w:t>
+      </w:r>
+      <w:r>
+        <w:rPr>
+          <w:rFonts w:ascii="Calibri" w:hAnsi="Calibri" w:cs="Calibri"/>
+          <w:sz w:val="22"/>
+          <w:szCs w:val="22"/>
+        </w:rPr>
+        <w:t xml:space="preserve"> - </w:t>
+      </w:r>
+      <w:r>
+        <w:rPr>
+          <w:rFonts w:ascii="Calibri" w:hAnsi="Calibri" w:cs="Calibri"/>
+          <w:sz w:val="22"/>
+          <w:szCs w:val="22"/>
+        </w:rPr>
+        <w:t xml:space="preserve">used for dynamically showing/hiding content, handling user interactions </w:t>
+      </w:r>
+      <w:proofErr w:type="gramStart"/>
+      <w:r>
+        <w:rPr>
+          <w:rFonts w:ascii="Calibri" w:hAnsi="Calibri" w:cs="Calibri"/>
+          <w:sz w:val="22"/>
+          <w:szCs w:val="22"/>
+        </w:rPr>
+        <w:t>e.g.</w:t>
+      </w:r>
+      <w:proofErr w:type="gramEnd"/>
+      <w:r>
+        <w:rPr>
+          <w:rFonts w:ascii="Calibri" w:hAnsi="Calibri" w:cs="Calibri"/>
+          <w:sz w:val="22"/>
+          <w:szCs w:val="22"/>
+        </w:rPr>
+        <w:t xml:space="preserve"> </w:t>
+      </w:r>
+      <w:r>
+        <w:rPr>
+          <w:rFonts w:ascii="Calibri" w:hAnsi="Calibri" w:cs="Calibri"/>
+          <w:sz w:val="22"/>
+          <w:szCs w:val="22"/>
+        </w:rPr>
+        <w:t>toggling FAQ answers, and rendering templates.</w:t>
+      </w:r>
+    </w:p>
+    <w:p>
+      <w:pPr>
+        <w:pStyle w:val="ListParagraph"/>
+        <w:numPr>
+          <w:ilvl w:val="0"/>
+          <w:numId w:val="15"/>
+        </w:numPr>
+        <w:spacing w:after="0" w:line="360" w:lineRule="auto"/>
+        <w:rPr>
+          <w:rFonts w:ascii="Calibri" w:hAnsi="Calibri" w:cs="Calibri"/>
+          <w:sz w:val="22"/>
+          <w:szCs w:val="22"/>
+        </w:rPr>
+      </w:pPr>
+      <w:r>
+        <w:rPr>
+          <w:rFonts w:ascii="Calibri" w:hAnsi="Calibri" w:cs="Calibri"/>
+          <w:sz w:val="22"/>
+          <w:szCs w:val="22"/>
+        </w:rPr>
+        <w:t>AJAX (loading data without refreshing the page)</w:t>
+      </w:r>
+      <w:r>
+        <w:rPr>
+          <w:rFonts w:ascii="Calibri" w:hAnsi="Calibri" w:cs="Calibri"/>
+          <w:sz w:val="22"/>
+          <w:szCs w:val="22"/>
+        </w:rPr>
+        <w:t xml:space="preserve"> - </w:t>
+      </w:r>
+      <w:r>
+        <w:rPr>
+          <w:rFonts w:ascii="Calibri" w:hAnsi="Calibri" w:cs="Calibri"/>
+          <w:sz w:val="22"/>
+          <w:szCs w:val="22"/>
+        </w:rPr>
+        <w:t>used to fetch data from the server</w:t>
+      </w:r>
+      <w:r>
+        <w:rPr>
+          <w:rFonts w:ascii="Calibri" w:hAnsi="Calibri" w:cs="Calibri"/>
+          <w:sz w:val="22"/>
+          <w:szCs w:val="22"/>
+        </w:rPr>
+        <w:t xml:space="preserve">. </w:t>
+      </w:r>
+    </w:p>
+    <w:p>
+      <w:pPr>
+        <w:pStyle w:val="ListParagraph"/>
+        <w:numPr>
+          <w:ilvl w:val="0"/>
+          <w:numId w:val="15"/>
+        </w:numPr>
+        <w:spacing w:after="0" w:line="360" w:lineRule="auto"/>
+        <w:rPr>
+          <w:rFonts w:ascii="Calibri" w:hAnsi="Calibri" w:cs="Calibri"/>
+          <w:sz w:val="22"/>
+          <w:szCs w:val="22"/>
+        </w:rPr>
+      </w:pPr>
+      <w:r>
+        <w:rPr>
+          <w:rFonts w:ascii="Calibri" w:hAnsi="Calibri" w:cs="Calibri"/>
+          <w:sz w:val="22"/>
+          <w:szCs w:val="22"/>
+        </w:rPr>
+        <w:t xml:space="preserve">HTML </w:t>
+      </w:r>
+      <w:r>
+        <w:rPr>
+          <w:rFonts w:ascii="Calibri" w:hAnsi="Calibri" w:cs="Calibri"/>
+          <w:sz w:val="22"/>
+          <w:szCs w:val="22"/>
+        </w:rPr>
+        <w:t>use the native HTML &lt;template&gt; tag combined with the Fetch API to dynamically display topic information</w:t>
+      </w:r>
+    </w:p>
+    <w:p>
+      <w:pPr>
+        <w:pStyle w:val="ListParagraph"/>
+        <w:numPr>
+          <w:ilvl w:val="0"/>
+          <w:numId w:val="15"/>
+        </w:numPr>
+        <w:spacing w:after="0" w:line="360" w:lineRule="auto"/>
+        <w:rPr>
+          <w:rFonts w:ascii="Calibri" w:hAnsi="Calibri" w:cs="Calibri"/>
+          <w:sz w:val="22"/>
+          <w:szCs w:val="22"/>
+        </w:rPr>
+      </w:pPr>
+      <w:r>
+        <w:rPr>
+          <w:rFonts w:ascii="Calibri" w:hAnsi="Calibri" w:cs="Calibri"/>
+          <w:sz w:val="22"/>
+          <w:szCs w:val="22"/>
+        </w:rPr>
+        <w:t>Use of the MVC (Model-View-Controller) design pattern</w:t>
+      </w:r>
+      <w:r>
+        <w:rPr>
+          <w:rFonts w:ascii="Calibri" w:hAnsi="Calibri" w:cs="Calibri"/>
+          <w:sz w:val="22"/>
+          <w:szCs w:val="22"/>
+        </w:rPr>
+        <w:t>,</w:t>
+      </w:r>
+      <w:r>
+        <w:rPr>
+          <w:rFonts w:ascii="Calibri" w:hAnsi="Calibri" w:cs="Calibri"/>
+          <w:sz w:val="22"/>
+          <w:szCs w:val="22"/>
+        </w:rPr>
+        <w:t xml:space="preserve"> which divide </w:t>
+      </w:r>
+      <w:r>
+        <w:rPr>
+          <w:rFonts w:ascii="Calibri" w:hAnsi="Calibri" w:cs="Calibri"/>
+          <w:sz w:val="22"/>
+          <w:szCs w:val="22"/>
+        </w:rPr>
+        <w:t>application</w:t>
+      </w:r>
+      <w:r>
+        <w:rPr>
+          <w:rFonts w:ascii="Calibri" w:hAnsi="Calibri" w:cs="Calibri"/>
+          <w:sz w:val="22"/>
+          <w:szCs w:val="22"/>
+        </w:rPr>
+        <w:t xml:space="preserve"> </w:t>
+      </w:r>
+      <w:r>
+        <w:rPr>
+          <w:rFonts w:ascii="Calibri" w:hAnsi="Calibri" w:cs="Calibri"/>
+          <w:sz w:val="22"/>
+          <w:szCs w:val="22"/>
+        </w:rPr>
+        <w:t>into</w:t>
+      </w:r>
+      <w:r>
+        <w:rPr>
+          <w:rFonts w:ascii="Calibri" w:hAnsi="Calibri" w:cs="Calibri"/>
+          <w:sz w:val="22"/>
+          <w:szCs w:val="22"/>
+        </w:rPr>
+        <w:t>:</w:t>
+      </w:r>
+    </w:p>
+    <w:p>
+      <w:pPr>
+        <w:spacing w:after="0" w:line="360" w:lineRule="auto"/>
+        <w:ind w:firstLine="350"/>
+        <w:rPr>
+          <w:rFonts w:ascii="Calibri" w:hAnsi="Calibri" w:cs="Calibri"/>
+          <w:sz w:val="22"/>
+          <w:szCs w:val="22"/>
+        </w:rPr>
+      </w:pPr>
+      <w:r>
+        <w:rPr>
+          <w:rFonts w:ascii="Calibri" w:hAnsi="Calibri" w:cs="Calibri"/>
+          <w:i/>
+          <w:iCs/>
+          <w:sz w:val="22"/>
+          <w:szCs w:val="22"/>
+        </w:rPr>
+        <w:t xml:space="preserve">Model </w:t>
+      </w:r>
+      <w:r>
+        <w:rPr>
+          <w:rFonts w:ascii="Calibri" w:hAnsi="Calibri" w:cs="Calibri"/>
+          <w:sz w:val="22"/>
+          <w:szCs w:val="22"/>
+        </w:rPr>
+        <w:t>-</w:t>
+      </w:r>
+      <w:r>
+        <w:rPr>
+          <w:rFonts w:ascii="Calibri" w:hAnsi="Calibri" w:cs="Calibri"/>
+          <w:sz w:val="22"/>
+          <w:szCs w:val="22"/>
+        </w:rPr>
+        <w:t xml:space="preserve"> </w:t>
+      </w:r>
+      <w:r>
+        <w:rPr>
+          <w:rFonts w:ascii="Calibri" w:hAnsi="Calibri" w:cs="Calibri"/>
+          <w:sz w:val="22"/>
+          <w:szCs w:val="22"/>
+        </w:rPr>
+        <w:t>backend/data</w:t>
+      </w:r>
+      <w:r>
+        <w:rPr>
+          <w:rFonts w:ascii="Calibri" w:hAnsi="Calibri" w:cs="Calibri"/>
+          <w:sz w:val="22"/>
+          <w:szCs w:val="22"/>
+        </w:rPr>
+        <w:t xml:space="preserve"> layer, responsible for managing data (</w:t>
+      </w:r>
+      <w:proofErr w:type="gramStart"/>
+      <w:r>
+        <w:rPr>
+          <w:rFonts w:ascii="Calibri" w:hAnsi="Calibri" w:cs="Calibri"/>
+          <w:sz w:val="22"/>
+          <w:szCs w:val="22"/>
+        </w:rPr>
+        <w:t>e.g.</w:t>
+      </w:r>
+      <w:proofErr w:type="gramEnd"/>
+      <w:r>
+        <w:rPr>
+          <w:rFonts w:ascii="Calibri" w:hAnsi="Calibri" w:cs="Calibri"/>
+          <w:sz w:val="22"/>
+          <w:szCs w:val="22"/>
+        </w:rPr>
+        <w:t xml:space="preserve"> </w:t>
+      </w:r>
+      <w:r>
+        <w:rPr>
+          <w:rFonts w:ascii="Calibri" w:hAnsi="Calibri" w:cs="Calibri"/>
+          <w:sz w:val="22"/>
+          <w:szCs w:val="22"/>
+        </w:rPr>
+        <w:t>user accounts, topic information, FAQ content). It interacts with the database and returns data to the controller</w:t>
+      </w:r>
+      <w:r>
+        <w:rPr>
+          <w:rFonts w:ascii="Calibri" w:hAnsi="Calibri" w:cs="Calibri"/>
+          <w:sz w:val="22"/>
+          <w:szCs w:val="22"/>
+        </w:rPr>
+        <w:t>.</w:t>
+      </w:r>
+    </w:p>
+    <w:p>
+      <w:pPr>
+        <w:spacing w:after="0" w:line="360" w:lineRule="auto"/>
+        <w:ind w:firstLine="350"/>
+        <w:rPr>
+          <w:rFonts w:ascii="Calibri" w:hAnsi="Calibri" w:cs="Calibri"/>
+          <w:sz w:val="22"/>
+          <w:szCs w:val="22"/>
+        </w:rPr>
+      </w:pPr>
+      <w:r>
+        <w:rPr>
+          <w:rFonts w:ascii="Calibri" w:hAnsi="Calibri" w:cs="Calibri"/>
+          <w:i/>
+          <w:iCs/>
+          <w:sz w:val="22"/>
+          <w:szCs w:val="22"/>
+        </w:rPr>
+        <w:t>View</w:t>
+      </w:r>
+      <w:r>
+        <w:rPr>
+          <w:rFonts w:ascii="Calibri" w:hAnsi="Calibri" w:cs="Calibri"/>
+          <w:sz w:val="22"/>
+          <w:szCs w:val="22"/>
+        </w:rPr>
+        <w:t xml:space="preserve"> -</w:t>
+      </w:r>
+      <w:r>
+        <w:rPr>
+          <w:rFonts w:ascii="Calibri" w:hAnsi="Calibri" w:cs="Calibri"/>
+          <w:sz w:val="22"/>
+          <w:szCs w:val="22"/>
+        </w:rPr>
+        <w:t xml:space="preserve"> frontend layer, represents the user interface, built with HTML, CSS, and templates. It displays the data to the user and handles basic interactions.</w:t>
+      </w:r>
+    </w:p>
+    <w:p>
+      <w:pPr>
+        <w:spacing w:after="0" w:line="360" w:lineRule="auto"/>
+        <w:ind w:firstLine="350"/>
+        <w:rPr>
+          <w:rFonts w:ascii="Calibri" w:hAnsi="Calibri" w:cs="Calibri"/>
+          <w:sz w:val="22"/>
+          <w:szCs w:val="22"/>
+        </w:rPr>
+      </w:pPr>
+      <w:r>
+        <w:rPr>
+          <w:rFonts w:ascii="Calibri" w:hAnsi="Calibri" w:cs="Calibri"/>
+          <w:i/>
+          <w:iCs/>
+          <w:sz w:val="22"/>
+          <w:szCs w:val="22"/>
+        </w:rPr>
+        <w:t>Controller</w:t>
+      </w:r>
+      <w:r>
+        <w:rPr>
+          <w:rFonts w:ascii="Calibri" w:hAnsi="Calibri" w:cs="Calibri"/>
+          <w:sz w:val="22"/>
+          <w:szCs w:val="22"/>
+        </w:rPr>
+        <w:t xml:space="preserve"> - </w:t>
+      </w:r>
+      <w:r>
+        <w:rPr>
+          <w:rFonts w:ascii="Calibri" w:hAnsi="Calibri" w:cs="Calibri"/>
+          <w:sz w:val="22"/>
+          <w:szCs w:val="22"/>
+        </w:rPr>
+        <w:t>connects the view and model, containing the main application logic. It handles user actions (</w:t>
+      </w:r>
+      <w:proofErr w:type="gramStart"/>
+      <w:r>
+        <w:rPr>
+          <w:rFonts w:ascii="Calibri" w:hAnsi="Calibri" w:cs="Calibri"/>
+          <w:sz w:val="22"/>
+          <w:szCs w:val="22"/>
+        </w:rPr>
+        <w:t>e.g.</w:t>
+      </w:r>
+      <w:proofErr w:type="gramEnd"/>
+      <w:r>
+        <w:rPr>
+          <w:rFonts w:ascii="Calibri" w:hAnsi="Calibri" w:cs="Calibri"/>
+          <w:sz w:val="22"/>
+          <w:szCs w:val="22"/>
+        </w:rPr>
+        <w:t xml:space="preserve"> login, logout, loading topic info), makes AJAX requests, updates the DOM, and manages routing.</w:t>
+      </w:r>
+    </w:p>
+    <w:p>
+      <w:pPr>
+        <w:pStyle w:val="ListParagraph"/>
+        <w:numPr>
+          <w:ilvl w:val="0"/>
+          <w:numId w:val="15"/>
+        </w:numPr>
+        <w:rPr>
+          <w:rFonts w:ascii="Calibri" w:hAnsi="Calibri" w:cs="Calibri"/>
+          <w:sz w:val="22"/>
+          <w:szCs w:val="22"/>
+        </w:rPr>
+      </w:pPr>
+      <w:r>
+        <w:rPr>
+          <w:rFonts w:ascii="Calibri" w:hAnsi="Calibri" w:cs="Calibri"/>
+          <w:sz w:val="22"/>
+          <w:szCs w:val="22"/>
+        </w:rPr>
+        <w:t>Web application security (SQL injection protection and session management)</w:t>
+      </w:r>
+      <w:r>
+        <w:rPr>
+          <w:rFonts w:ascii="Calibri" w:hAnsi="Calibri" w:cs="Calibri"/>
+          <w:sz w:val="22"/>
+          <w:szCs w:val="22"/>
+        </w:rPr>
+        <w:t xml:space="preserve"> - login form uses prepared statements (PDO) to protect against SQL Injection. Session management ensures that users cannot access protected content without logging in.</w:t>
+      </w:r>
+    </w:p>
+    <w:p>
+      <w:pPr>
+        <w:pStyle w:val="ListParagraph"/>
+        <w:numPr>
+          <w:ilvl w:val="0"/>
+          <w:numId w:val="15"/>
+        </w:numPr>
+        <w:spacing w:after="0" w:line="360" w:lineRule="auto"/>
+        <w:rPr>
+          <w:rFonts w:ascii="Calibri" w:hAnsi="Calibri" w:cs="Calibri"/>
+          <w:sz w:val="22"/>
+          <w:szCs w:val="22"/>
+        </w:rPr>
+      </w:pPr>
+      <w:r>
+        <w:rPr>
+          <w:rFonts w:ascii="Calibri" w:hAnsi="Calibri" w:cs="Calibri"/>
+          <w:sz w:val="22"/>
+          <w:szCs w:val="22"/>
+        </w:rPr>
+        <w:t>Deployment to a live server</w:t>
+      </w:r>
+    </w:p>
+    <w:p>
+      <w:pPr>
+        <w:ind w:left="0" w:firstLine="0"/>
         <w:rPr>
           <w:rFonts w:ascii="Calibri" w:hAnsi="Calibri" w:cs="Calibri"/>
           <w:sz w:val="32"/>
           <w:szCs w:val="32"/>
         </w:rPr>
-        <w:t>S</w:t>
-      </w:r>
+      </w:pPr>
       <w:r>
         <w:rPr>
           <w:rFonts w:ascii="Calibri" w:hAnsi="Calibri" w:cs="Calibri"/>
           <w:sz w:val="32"/>
           <w:szCs w:val="32"/>
         </w:rPr>
-        <w:t xml:space="preserve">tructure </w:t>
-      </w:r>
-      <w:r>
+        <w:t xml:space="preserve"> </w:t>
+      </w:r>
+    </w:p>
+    <w:p>
+      <w:pPr>
+        <w:ind w:left="0" w:firstLine="0"/>
         <w:rPr>
           <w:rFonts w:ascii="Calibri" w:hAnsi="Calibri" w:cs="Calibri"/>
           <w:sz w:val="32"/>
           <w:szCs w:val="32"/>
         </w:rPr>
-        <w:t>D</w:t>
-      </w:r>
-      <w:r>
+      </w:pPr>
+    </w:p>
+    <w:p>
+      <w:pPr>
+        <w:ind w:left="0" w:firstLine="0"/>
         <w:rPr>
           <w:rFonts w:ascii="Calibri" w:hAnsi="Calibri" w:cs="Calibri"/>
           <w:sz w:val="32"/>
           <w:szCs w:val="32"/>
         </w:rPr>
-        <w:t xml:space="preserve">iagram </w:t>
-      </w:r>
+      </w:pPr>
+    </w:p>
+    <w:p>
+      <w:pPr>
+        <w:ind w:left="0" w:firstLine="0"/>
+        <w:rPr>
+          <w:rFonts w:ascii="Calibri" w:hAnsi="Calibri" w:cs="Calibri"/>
+          <w:sz w:val="32"/>
+          <w:szCs w:val="32"/>
+        </w:rPr>
+      </w:pPr>
+    </w:p>
+    <w:p>
+      <w:pPr>
+        <w:ind w:left="0" w:firstLine="0"/>
+        <w:rPr>
+          <w:rFonts w:ascii="Calibri" w:hAnsi="Calibri" w:cs="Calibri"/>
+          <w:sz w:val="32"/>
+          <w:szCs w:val="32"/>
+        </w:rPr>
+      </w:pPr>
+    </w:p>
+    <w:p>
+      <w:pPr>
+        <w:ind w:left="0" w:firstLine="0"/>
+        <w:rPr>
+          <w:rFonts w:ascii="Calibri" w:hAnsi="Calibri" w:cs="Calibri"/>
+          <w:sz w:val="32"/>
+          <w:szCs w:val="32"/>
+        </w:rPr>
+      </w:pPr>
+    </w:p>
+    <w:p>
+      <w:pPr>
+        <w:ind w:left="0" w:firstLine="0"/>
+        <w:rPr>
+          <w:rFonts w:ascii="Calibri" w:hAnsi="Calibri" w:cs="Calibri"/>
+          <w:sz w:val="32"/>
+          <w:szCs w:val="32"/>
+        </w:rPr>
+      </w:pPr>
     </w:p>
     <w:p>
       <w:pPr>
         <w:pStyle w:val="ListParagraph"/>
+        <w:numPr>
+          <w:ilvl w:val="0"/>
+          <w:numId w:val="8"/>
+        </w:numPr>
+        <w:rPr>
+          <w:rFonts w:ascii="Calibri" w:hAnsi="Calibri" w:cs="Calibri"/>
+          <w:sz w:val="32"/>
+          <w:szCs w:val="32"/>
+        </w:rPr>
+      </w:pPr>
+      <w:r>
+        <w:rPr>
+          <w:rFonts w:ascii="Calibri" w:hAnsi="Calibri" w:cs="Calibri"/>
+          <w:sz w:val="32"/>
+          <w:szCs w:val="32"/>
+        </w:rPr>
+        <w:lastRenderedPageBreak/>
+        <w:t xml:space="preserve">Site Structure Diagram </w:t>
+      </w:r>
+    </w:p>
+    <w:p>
+      <w:pPr>
         <w:spacing w:after="0" w:line="259" w:lineRule="auto"/>
-        <w:ind w:left="362" w:firstLine="0"/>
+        <w:ind w:left="0" w:firstLine="0"/>
         <w:rPr>
           <w:rFonts w:ascii="Calibri" w:hAnsi="Calibri" w:cs="Calibri"/>
           <w:i/>
@@ -1251,106 +1881,6 @@
     </w:p>
     <w:p>
       <w:pPr>
-        <w:spacing w:after="0" w:line="259" w:lineRule="auto"/>
-        <w:rPr>
-          <w:rFonts w:ascii="Calibri" w:hAnsi="Calibri" w:cs="Calibri"/>
-          <w:sz w:val="32"/>
-          <w:szCs w:val="32"/>
-        </w:rPr>
-      </w:pPr>
-    </w:p>
-    <w:p>
-      <w:pPr>
-        <w:spacing w:after="0" w:line="259" w:lineRule="auto"/>
-        <w:rPr>
-          <w:rFonts w:ascii="Calibri" w:hAnsi="Calibri" w:cs="Calibri"/>
-          <w:sz w:val="32"/>
-          <w:szCs w:val="32"/>
-        </w:rPr>
-      </w:pPr>
-    </w:p>
-    <w:p>
-      <w:pPr>
-        <w:spacing w:after="0" w:line="259" w:lineRule="auto"/>
-        <w:rPr>
-          <w:rFonts w:ascii="Calibri" w:hAnsi="Calibri" w:cs="Calibri"/>
-          <w:sz w:val="32"/>
-          <w:szCs w:val="32"/>
-        </w:rPr>
-      </w:pPr>
-    </w:p>
-    <w:p>
-      <w:pPr>
-        <w:spacing w:after="0" w:line="259" w:lineRule="auto"/>
-        <w:rPr>
-          <w:rFonts w:ascii="Calibri" w:hAnsi="Calibri" w:cs="Calibri"/>
-          <w:sz w:val="32"/>
-          <w:szCs w:val="32"/>
-        </w:rPr>
-      </w:pPr>
-    </w:p>
-    <w:p>
-      <w:pPr>
-        <w:spacing w:after="0" w:line="259" w:lineRule="auto"/>
-        <w:rPr>
-          <w:rFonts w:ascii="Calibri" w:hAnsi="Calibri" w:cs="Calibri"/>
-          <w:sz w:val="32"/>
-          <w:szCs w:val="32"/>
-        </w:rPr>
-      </w:pPr>
-    </w:p>
-    <w:p>
-      <w:pPr>
-        <w:spacing w:after="0" w:line="259" w:lineRule="auto"/>
-        <w:rPr>
-          <w:rFonts w:ascii="Calibri" w:hAnsi="Calibri" w:cs="Calibri"/>
-          <w:sz w:val="32"/>
-          <w:szCs w:val="32"/>
-        </w:rPr>
-      </w:pPr>
-    </w:p>
-    <w:p>
-      <w:pPr>
-        <w:spacing w:after="0" w:line="259" w:lineRule="auto"/>
-        <w:rPr>
-          <w:rFonts w:ascii="Calibri" w:hAnsi="Calibri" w:cs="Calibri"/>
-          <w:sz w:val="32"/>
-          <w:szCs w:val="32"/>
-        </w:rPr>
-      </w:pPr>
-    </w:p>
-    <w:p>
-      <w:pPr>
-        <w:spacing w:after="0" w:line="259" w:lineRule="auto"/>
-        <w:rPr>
-          <w:rFonts w:ascii="Calibri" w:hAnsi="Calibri" w:cs="Calibri"/>
-          <w:sz w:val="32"/>
-          <w:szCs w:val="32"/>
-        </w:rPr>
-      </w:pPr>
-    </w:p>
-    <w:p>
-      <w:pPr>
-        <w:spacing w:after="0" w:line="259" w:lineRule="auto"/>
-        <w:rPr>
-          <w:rFonts w:ascii="Calibri" w:hAnsi="Calibri" w:cs="Calibri"/>
-          <w:sz w:val="32"/>
-          <w:szCs w:val="32"/>
-        </w:rPr>
-      </w:pPr>
-    </w:p>
-    <w:p>
-      <w:pPr>
-        <w:spacing w:after="0" w:line="259" w:lineRule="auto"/>
-        <w:rPr>
-          <w:rFonts w:ascii="Calibri" w:hAnsi="Calibri" w:cs="Calibri"/>
-          <w:sz w:val="32"/>
-          <w:szCs w:val="32"/>
-        </w:rPr>
-      </w:pPr>
-    </w:p>
-    <w:p>
-      <w:pPr>
         <w:pStyle w:val="ListParagraph"/>
         <w:numPr>
           <w:ilvl w:val="0"/>
@@ -1369,7 +1899,6 @@
           <w:sz w:val="32"/>
           <w:szCs w:val="32"/>
         </w:rPr>
-        <w:lastRenderedPageBreak/>
         <w:t>Login Page</w:t>
       </w:r>
     </w:p>
@@ -1389,8 +1918,8 @@
         <w:ind w:left="360" w:firstLine="0"/>
         <w:rPr>
           <w:rFonts w:ascii="Calibri" w:hAnsi="Calibri" w:cs="Calibri"/>
-          <w:sz w:val="32"/>
-          <w:szCs w:val="32"/>
+          <w:sz w:val="22"/>
+          <w:szCs w:val="22"/>
         </w:rPr>
       </w:pPr>
       <w:r>
@@ -1470,15 +1999,7 @@
           <w:sz w:val="22"/>
           <w:szCs w:val="22"/>
         </w:rPr>
-        <w:t xml:space="preserve"> </w:t>
-      </w:r>
-      <w:r>
-        <w:rPr>
-          <w:rFonts w:ascii="Calibri" w:hAnsi="Calibri" w:cs="Calibri"/>
-          <w:sz w:val="22"/>
-          <w:szCs w:val="22"/>
-        </w:rPr>
-        <w:t>$</w:t>
+        <w:t xml:space="preserve"> $</w:t>
       </w:r>
       <w:proofErr w:type="spellStart"/>
       <w:r>
@@ -1550,15 +2071,7 @@
           <w:sz w:val="22"/>
           <w:szCs w:val="22"/>
         </w:rPr>
-        <w:t>, username, password, role FROM Users WHERE username = ?")</w:t>
-      </w:r>
-      <w:r>
-        <w:rPr>
-          <w:rFonts w:ascii="Calibri" w:hAnsi="Calibri" w:cs="Calibri"/>
-          <w:sz w:val="22"/>
-          <w:szCs w:val="22"/>
-        </w:rPr>
-        <w:t xml:space="preserve">; </w:t>
+        <w:t xml:space="preserve">, username, password, role FROM Users WHERE username = ?"); </w:t>
       </w:r>
       <w:r>
         <w:rPr>
@@ -1568,6 +2081,497 @@
         </w:rPr>
         <w:t>which means it uses placeholders, which protects against SQL injection.</w:t>
       </w:r>
+    </w:p>
+    <w:p>
+      <w:pPr>
+        <w:spacing w:after="0" w:line="259" w:lineRule="auto"/>
+        <w:ind w:left="360" w:firstLine="0"/>
+        <w:rPr>
+          <w:rFonts w:ascii="Calibri" w:hAnsi="Calibri" w:cs="Calibri"/>
+          <w:sz w:val="22"/>
+          <w:szCs w:val="22"/>
+        </w:rPr>
+      </w:pPr>
+    </w:p>
+    <w:p>
+      <w:pPr>
+        <w:spacing w:after="0" w:line="259" w:lineRule="auto"/>
+        <w:ind w:left="360" w:firstLine="0"/>
+        <w:rPr>
+          <w:rFonts w:ascii="Calibri" w:hAnsi="Calibri" w:cs="Calibri"/>
+          <w:sz w:val="22"/>
+          <w:szCs w:val="22"/>
+        </w:rPr>
+      </w:pPr>
+    </w:p>
+    <w:tbl>
+      <w:tblPr>
+        <w:tblStyle w:val="TableGrid0"/>
+        <w:tblW w:w="10095" w:type="dxa"/>
+        <w:tblInd w:w="-321" w:type="dxa"/>
+        <w:tblLook w:val="04A0" w:firstRow="1" w:lastRow="0" w:firstColumn="1" w:lastColumn="0" w:noHBand="0" w:noVBand="1"/>
+      </w:tblPr>
+      <w:tblGrid>
+        <w:gridCol w:w="5046"/>
+        <w:gridCol w:w="5049"/>
+      </w:tblGrid>
+      <w:tr>
+        <w:trPr>
+          <w:trHeight w:val="445"/>
+        </w:trPr>
+        <w:tc>
+          <w:tcPr>
+            <w:tcW w:w="10095" w:type="dxa"/>
+            <w:gridSpan w:val="2"/>
+            <w:shd w:val="clear" w:color="auto" w:fill="A5C9EB" w:themeFill="text2" w:themeFillTint="40"/>
+          </w:tcPr>
+          <w:p>
+            <w:pPr>
+              <w:spacing w:after="0" w:line="259" w:lineRule="auto"/>
+              <w:ind w:left="0" w:firstLine="0"/>
+              <w:jc w:val="center"/>
+              <w:rPr>
+                <w:rFonts w:ascii="Calibri" w:hAnsi="Calibri" w:cs="Calibri"/>
+                <w:sz w:val="22"/>
+                <w:szCs w:val="22"/>
+              </w:rPr>
+            </w:pPr>
+            <w:r>
+              <w:rPr>
+                <w:rFonts w:ascii="Calibri" w:hAnsi="Calibri" w:cs="Calibri"/>
+                <w:sz w:val="22"/>
+                <w:szCs w:val="22"/>
+              </w:rPr>
+              <w:t>Login Pag</w:t>
+            </w:r>
+            <w:r>
+              <w:rPr>
+                <w:rFonts w:ascii="Calibri" w:hAnsi="Calibri" w:cs="Calibri"/>
+                <w:sz w:val="22"/>
+                <w:szCs w:val="22"/>
+              </w:rPr>
+              <w:t>e – 1</w:t>
+            </w:r>
+            <w:r>
+              <w:rPr>
+                <w:rFonts w:ascii="Calibri" w:hAnsi="Calibri" w:cs="Calibri"/>
+                <w:sz w:val="22"/>
+                <w:szCs w:val="22"/>
+                <w:vertAlign w:val="superscript"/>
+              </w:rPr>
+              <w:t>st</w:t>
+            </w:r>
+            <w:r>
+              <w:rPr>
+                <w:rFonts w:ascii="Calibri" w:hAnsi="Calibri" w:cs="Calibri"/>
+                <w:sz w:val="22"/>
+                <w:szCs w:val="22"/>
+              </w:rPr>
+              <w:t xml:space="preserve"> main screen</w:t>
+            </w:r>
+          </w:p>
+        </w:tc>
+      </w:tr>
+      <w:tr>
+        <w:trPr>
+          <w:trHeight w:val="445"/>
+        </w:trPr>
+        <w:tc>
+          <w:tcPr>
+            <w:tcW w:w="5046" w:type="dxa"/>
+          </w:tcPr>
+          <w:p>
+            <w:pPr>
+              <w:spacing w:after="0" w:line="259" w:lineRule="auto"/>
+              <w:ind w:left="0" w:firstLine="0"/>
+              <w:rPr>
+                <w:rFonts w:ascii="Calibri" w:hAnsi="Calibri" w:cs="Calibri"/>
+                <w:sz w:val="22"/>
+                <w:szCs w:val="22"/>
+              </w:rPr>
+            </w:pPr>
+            <w:r>
+              <w:rPr>
+                <w:rFonts w:ascii="Calibri" w:hAnsi="Calibri" w:cs="Calibri"/>
+                <w:sz w:val="22"/>
+                <w:szCs w:val="22"/>
+              </w:rPr>
+              <w:t>DOM Programming</w:t>
+            </w:r>
+          </w:p>
+        </w:tc>
+        <w:tc>
+          <w:tcPr>
+            <w:tcW w:w="5048" w:type="dxa"/>
+          </w:tcPr>
+          <w:p>
+            <w:pPr>
+              <w:spacing w:after="0" w:line="259" w:lineRule="auto"/>
+              <w:ind w:left="0" w:firstLine="0"/>
+              <w:rPr>
+                <w:rFonts w:ascii="Calibri" w:hAnsi="Calibri" w:cs="Calibri"/>
+                <w:sz w:val="22"/>
+                <w:szCs w:val="22"/>
+              </w:rPr>
+            </w:pPr>
+            <w:r>
+              <w:rPr>
+                <w:rFonts w:ascii="Calibri" w:hAnsi="Calibri" w:cs="Calibri"/>
+                <w:sz w:val="22"/>
+                <w:szCs w:val="22"/>
+              </w:rPr>
+              <w:t>login.js</w:t>
+            </w:r>
+            <w:r>
+              <w:rPr>
+                <w:rFonts w:ascii="Calibri" w:hAnsi="Calibri" w:cs="Calibri"/>
+                <w:sz w:val="22"/>
+                <w:szCs w:val="22"/>
+              </w:rPr>
+              <w:t xml:space="preserve"> – (</w:t>
+            </w:r>
+            <w:proofErr w:type="gramStart"/>
+            <w:r>
+              <w:rPr>
+                <w:rFonts w:ascii="Calibri" w:hAnsi="Calibri" w:cs="Calibri"/>
+                <w:sz w:val="22"/>
+                <w:szCs w:val="22"/>
+              </w:rPr>
+              <w:t>show  password</w:t>
+            </w:r>
+            <w:proofErr w:type="gramEnd"/>
+            <w:r>
+              <w:rPr>
+                <w:rFonts w:ascii="Calibri" w:hAnsi="Calibri" w:cs="Calibri"/>
+                <w:sz w:val="22"/>
+                <w:szCs w:val="22"/>
+              </w:rPr>
+              <w:t>)</w:t>
+            </w:r>
+          </w:p>
+        </w:tc>
+      </w:tr>
+      <w:tr>
+        <w:trPr>
+          <w:trHeight w:val="445"/>
+        </w:trPr>
+        <w:tc>
+          <w:tcPr>
+            <w:tcW w:w="5046" w:type="dxa"/>
+          </w:tcPr>
+          <w:p>
+            <w:pPr>
+              <w:spacing w:after="0" w:line="259" w:lineRule="auto"/>
+              <w:ind w:left="0" w:firstLine="0"/>
+              <w:rPr>
+                <w:rFonts w:ascii="Calibri" w:hAnsi="Calibri" w:cs="Calibri"/>
+                <w:sz w:val="22"/>
+                <w:szCs w:val="22"/>
+              </w:rPr>
+            </w:pPr>
+            <w:r>
+              <w:rPr>
+                <w:rFonts w:ascii="Calibri" w:hAnsi="Calibri" w:cs="Calibri"/>
+                <w:sz w:val="22"/>
+                <w:szCs w:val="22"/>
+              </w:rPr>
+              <w:t>Templating System</w:t>
+            </w:r>
+          </w:p>
+        </w:tc>
+        <w:tc>
+          <w:tcPr>
+            <w:tcW w:w="5048" w:type="dxa"/>
+          </w:tcPr>
+          <w:p>
+            <w:pPr>
+              <w:spacing w:after="0" w:line="259" w:lineRule="auto"/>
+              <w:ind w:left="0" w:firstLine="0"/>
+              <w:rPr>
+                <w:rFonts w:ascii="Calibri" w:hAnsi="Calibri" w:cs="Calibri"/>
+                <w:sz w:val="22"/>
+                <w:szCs w:val="22"/>
+              </w:rPr>
+            </w:pPr>
+            <w:r>
+              <w:rPr>
+                <w:rFonts w:ascii="Calibri" w:hAnsi="Calibri" w:cs="Calibri"/>
+                <w:sz w:val="22"/>
+                <w:szCs w:val="22"/>
+              </w:rPr>
+              <w:t>Include (</w:t>
+            </w:r>
+            <w:r>
+              <w:rPr>
+                <w:rFonts w:ascii="Calibri" w:hAnsi="Calibri" w:cs="Calibri"/>
+                <w:sz w:val="22"/>
+                <w:szCs w:val="22"/>
+              </w:rPr>
+              <w:t>Header and footer</w:t>
+            </w:r>
+            <w:r>
+              <w:rPr>
+                <w:rFonts w:ascii="Calibri" w:hAnsi="Calibri" w:cs="Calibri"/>
+                <w:sz w:val="22"/>
+                <w:szCs w:val="22"/>
+              </w:rPr>
+              <w:t>)</w:t>
+            </w:r>
+          </w:p>
+        </w:tc>
+      </w:tr>
+      <w:tr>
+        <w:trPr>
+          <w:trHeight w:val="445"/>
+        </w:trPr>
+        <w:tc>
+          <w:tcPr>
+            <w:tcW w:w="5046" w:type="dxa"/>
+          </w:tcPr>
+          <w:p>
+            <w:pPr>
+              <w:spacing w:after="0" w:line="259" w:lineRule="auto"/>
+              <w:ind w:left="0" w:firstLine="0"/>
+              <w:rPr>
+                <w:rFonts w:ascii="Calibri" w:hAnsi="Calibri" w:cs="Calibri"/>
+                <w:sz w:val="22"/>
+                <w:szCs w:val="22"/>
+              </w:rPr>
+            </w:pPr>
+            <w:r>
+              <w:rPr>
+                <w:rFonts w:ascii="Calibri" w:hAnsi="Calibri" w:cs="Calibri"/>
+                <w:sz w:val="22"/>
+                <w:szCs w:val="22"/>
+              </w:rPr>
+              <w:t>MVC Pattern</w:t>
+            </w:r>
+          </w:p>
+        </w:tc>
+        <w:tc>
+          <w:tcPr>
+            <w:tcW w:w="5048" w:type="dxa"/>
+          </w:tcPr>
+          <w:p>
+            <w:pPr>
+              <w:spacing w:after="0" w:line="259" w:lineRule="auto"/>
+              <w:ind w:left="0" w:firstLine="0"/>
+              <w:rPr>
+                <w:rFonts w:ascii="Calibri" w:hAnsi="Calibri" w:cs="Calibri"/>
+                <w:sz w:val="22"/>
+                <w:szCs w:val="22"/>
+              </w:rPr>
+            </w:pPr>
+            <w:r>
+              <w:rPr>
+                <w:rFonts w:ascii="Calibri" w:hAnsi="Calibri" w:cs="Calibri"/>
+                <w:sz w:val="22"/>
+                <w:szCs w:val="22"/>
+              </w:rPr>
+              <w:t>The application follows the Model-View-Controller (MVC) architecture. All files related to the login page are isolated from other pages.</w:t>
+            </w:r>
+          </w:p>
+        </w:tc>
+      </w:tr>
+      <w:tr>
+        <w:trPr>
+          <w:trHeight w:val="427"/>
+        </w:trPr>
+        <w:tc>
+          <w:tcPr>
+            <w:tcW w:w="5046" w:type="dxa"/>
+          </w:tcPr>
+          <w:p>
+            <w:pPr>
+              <w:spacing w:after="0" w:line="259" w:lineRule="auto"/>
+              <w:ind w:left="0" w:firstLine="0"/>
+              <w:rPr>
+                <w:rFonts w:ascii="Calibri" w:hAnsi="Calibri" w:cs="Calibri"/>
+                <w:sz w:val="22"/>
+                <w:szCs w:val="22"/>
+              </w:rPr>
+            </w:pPr>
+            <w:r>
+              <w:rPr>
+                <w:rFonts w:ascii="Calibri" w:hAnsi="Calibri" w:cs="Calibri"/>
+                <w:sz w:val="22"/>
+                <w:szCs w:val="22"/>
+              </w:rPr>
+              <w:t>AJAX</w:t>
+            </w:r>
+          </w:p>
+        </w:tc>
+        <w:tc>
+          <w:tcPr>
+            <w:tcW w:w="5048" w:type="dxa"/>
+          </w:tcPr>
+          <w:p>
+            <w:pPr>
+              <w:spacing w:after="0" w:line="259" w:lineRule="auto"/>
+              <w:ind w:left="0" w:firstLine="0"/>
+              <w:rPr>
+                <w:rFonts w:ascii="Calibri" w:hAnsi="Calibri" w:cs="Calibri"/>
+                <w:sz w:val="22"/>
+                <w:szCs w:val="22"/>
+              </w:rPr>
+            </w:pPr>
+            <w:r>
+              <w:rPr>
+                <w:rFonts w:ascii="Calibri" w:hAnsi="Calibri" w:cs="Calibri"/>
+                <w:sz w:val="22"/>
+                <w:szCs w:val="22"/>
+              </w:rPr>
+              <w:t>-</w:t>
+            </w:r>
+          </w:p>
+        </w:tc>
+      </w:tr>
+      <w:tr>
+        <w:trPr>
+          <w:trHeight w:val="445"/>
+        </w:trPr>
+        <w:tc>
+          <w:tcPr>
+            <w:tcW w:w="5046" w:type="dxa"/>
+          </w:tcPr>
+          <w:p>
+            <w:pPr>
+              <w:spacing w:after="0" w:line="259" w:lineRule="auto"/>
+              <w:ind w:left="0" w:firstLine="0"/>
+              <w:rPr>
+                <w:rFonts w:ascii="Calibri" w:hAnsi="Calibri" w:cs="Calibri"/>
+                <w:sz w:val="22"/>
+                <w:szCs w:val="22"/>
+              </w:rPr>
+            </w:pPr>
+            <w:r>
+              <w:rPr>
+                <w:rFonts w:ascii="Calibri" w:hAnsi="Calibri" w:cs="Calibri"/>
+                <w:sz w:val="22"/>
+                <w:szCs w:val="22"/>
+              </w:rPr>
+              <w:t>Security</w:t>
+            </w:r>
+          </w:p>
+        </w:tc>
+        <w:tc>
+          <w:tcPr>
+            <w:tcW w:w="5048" w:type="dxa"/>
+          </w:tcPr>
+          <w:p>
+            <w:pPr>
+              <w:spacing w:after="0" w:line="259" w:lineRule="auto"/>
+              <w:ind w:left="0" w:firstLine="0"/>
+              <w:rPr>
+                <w:rFonts w:ascii="Calibri" w:hAnsi="Calibri" w:cs="Calibri"/>
+                <w:sz w:val="22"/>
+                <w:szCs w:val="22"/>
+              </w:rPr>
+            </w:pPr>
+            <w:r>
+              <w:rPr>
+                <w:rFonts w:ascii="Calibri" w:hAnsi="Calibri" w:cs="Calibri"/>
+                <w:sz w:val="22"/>
+                <w:szCs w:val="22"/>
+              </w:rPr>
+              <w:t>Input validation (server-side), PDO with prepared statements</w:t>
+            </w:r>
+          </w:p>
+        </w:tc>
+      </w:tr>
+      <w:tr>
+        <w:trPr>
+          <w:trHeight w:val="445"/>
+        </w:trPr>
+        <w:tc>
+          <w:tcPr>
+            <w:tcW w:w="5046" w:type="dxa"/>
+          </w:tcPr>
+          <w:p>
+            <w:pPr>
+              <w:spacing w:after="0" w:line="259" w:lineRule="auto"/>
+              <w:ind w:left="0" w:firstLine="0"/>
+              <w:rPr>
+                <w:rFonts w:ascii="Calibri" w:hAnsi="Calibri" w:cs="Calibri"/>
+                <w:sz w:val="22"/>
+                <w:szCs w:val="22"/>
+              </w:rPr>
+            </w:pPr>
+            <w:r>
+              <w:rPr>
+                <w:rFonts w:ascii="Calibri" w:hAnsi="Calibri" w:cs="Calibri"/>
+                <w:sz w:val="22"/>
+                <w:szCs w:val="22"/>
+              </w:rPr>
+              <w:t>Deployment</w:t>
+            </w:r>
+          </w:p>
+        </w:tc>
+        <w:tc>
+          <w:tcPr>
+            <w:tcW w:w="5048" w:type="dxa"/>
+          </w:tcPr>
+          <w:p>
+            <w:pPr>
+              <w:spacing w:after="0" w:line="259" w:lineRule="auto"/>
+              <w:ind w:left="0" w:firstLine="0"/>
+              <w:rPr>
+                <w:rFonts w:ascii="Calibri" w:hAnsi="Calibri" w:cs="Calibri"/>
+                <w:sz w:val="22"/>
+                <w:szCs w:val="22"/>
+              </w:rPr>
+            </w:pPr>
+            <w:r>
+              <w:rPr>
+                <w:rFonts w:ascii="Calibri" w:hAnsi="Calibri" w:cs="Calibri"/>
+                <w:sz w:val="22"/>
+                <w:szCs w:val="22"/>
+              </w:rPr>
+              <w:t xml:space="preserve">Everything </w:t>
+            </w:r>
+            <w:proofErr w:type="gramStart"/>
+            <w:r>
+              <w:rPr>
+                <w:rFonts w:ascii="Calibri" w:hAnsi="Calibri" w:cs="Calibri"/>
+                <w:sz w:val="22"/>
+                <w:szCs w:val="22"/>
+              </w:rPr>
+              <w:t>show</w:t>
+            </w:r>
+            <w:proofErr w:type="gramEnd"/>
+            <w:r>
+              <w:rPr>
+                <w:rFonts w:ascii="Calibri" w:hAnsi="Calibri" w:cs="Calibri"/>
+                <w:sz w:val="22"/>
+                <w:szCs w:val="22"/>
+              </w:rPr>
+              <w:t xml:space="preserve"> correctly</w:t>
+            </w:r>
+          </w:p>
+        </w:tc>
+      </w:tr>
+    </w:tbl>
+    <w:p>
+      <w:pPr>
+        <w:spacing w:after="0" w:line="259" w:lineRule="auto"/>
+        <w:ind w:left="360" w:firstLine="0"/>
+        <w:rPr>
+          <w:rFonts w:ascii="Calibri" w:hAnsi="Calibri" w:cs="Calibri"/>
+          <w:sz w:val="22"/>
+          <w:szCs w:val="22"/>
+        </w:rPr>
+      </w:pPr>
+    </w:p>
+    <w:p>
+      <w:pPr>
+        <w:spacing w:after="0" w:line="259" w:lineRule="auto"/>
+        <w:ind w:left="0" w:firstLine="0"/>
+        <w:rPr>
+          <w:rFonts w:ascii="Calibri" w:hAnsi="Calibri" w:cs="Calibri"/>
+          <w:sz w:val="32"/>
+          <w:szCs w:val="32"/>
+        </w:rPr>
+      </w:pPr>
     </w:p>
     <w:p>
       <w:pPr>
@@ -1743,6 +2747,454 @@
     </w:p>
     <w:p>
       <w:pPr>
+        <w:spacing w:after="0" w:line="259" w:lineRule="auto"/>
+        <w:ind w:left="0" w:firstLine="0"/>
+        <w:rPr>
+          <w:rFonts w:ascii="Calibri" w:hAnsi="Calibri" w:cs="Calibri"/>
+          <w:sz w:val="32"/>
+          <w:szCs w:val="32"/>
+        </w:rPr>
+      </w:pPr>
+    </w:p>
+    <w:p>
+      <w:pPr>
+        <w:spacing w:after="0" w:line="259" w:lineRule="auto"/>
+        <w:ind w:left="0" w:firstLine="0"/>
+        <w:rPr>
+          <w:rFonts w:ascii="Calibri" w:hAnsi="Calibri" w:cs="Calibri"/>
+          <w:sz w:val="32"/>
+          <w:szCs w:val="32"/>
+        </w:rPr>
+      </w:pPr>
+    </w:p>
+    <w:tbl>
+      <w:tblPr>
+        <w:tblStyle w:val="TableGrid0"/>
+        <w:tblW w:w="10095" w:type="dxa"/>
+        <w:tblInd w:w="-321" w:type="dxa"/>
+        <w:tblLook w:val="04A0" w:firstRow="1" w:lastRow="0" w:firstColumn="1" w:lastColumn="0" w:noHBand="0" w:noVBand="1"/>
+      </w:tblPr>
+      <w:tblGrid>
+        <w:gridCol w:w="5046"/>
+        <w:gridCol w:w="5049"/>
+      </w:tblGrid>
+      <w:tr>
+        <w:trPr>
+          <w:trHeight w:val="445"/>
+        </w:trPr>
+        <w:tc>
+          <w:tcPr>
+            <w:tcW w:w="10095" w:type="dxa"/>
+            <w:gridSpan w:val="2"/>
+            <w:shd w:val="clear" w:color="auto" w:fill="A5C9EB" w:themeFill="text2" w:themeFillTint="40"/>
+          </w:tcPr>
+          <w:p>
+            <w:pPr>
+              <w:spacing w:after="0" w:line="259" w:lineRule="auto"/>
+              <w:ind w:left="0" w:firstLine="0"/>
+              <w:jc w:val="center"/>
+              <w:rPr>
+                <w:rFonts w:ascii="Calibri" w:hAnsi="Calibri" w:cs="Calibri"/>
+                <w:sz w:val="22"/>
+                <w:szCs w:val="22"/>
+              </w:rPr>
+            </w:pPr>
+            <w:r>
+              <w:rPr>
+                <w:rFonts w:ascii="Calibri" w:hAnsi="Calibri" w:cs="Calibri"/>
+                <w:sz w:val="22"/>
+                <w:szCs w:val="22"/>
+              </w:rPr>
+              <w:lastRenderedPageBreak/>
+              <w:t xml:space="preserve">Homepage </w:t>
+            </w:r>
+            <w:r>
+              <w:rPr>
+                <w:rFonts w:ascii="Calibri" w:hAnsi="Calibri" w:cs="Calibri"/>
+                <w:sz w:val="22"/>
+                <w:szCs w:val="22"/>
+              </w:rPr>
+              <w:t>Page</w:t>
+            </w:r>
+          </w:p>
+        </w:tc>
+      </w:tr>
+      <w:tr>
+        <w:trPr>
+          <w:trHeight w:val="445"/>
+        </w:trPr>
+        <w:tc>
+          <w:tcPr>
+            <w:tcW w:w="5046" w:type="dxa"/>
+          </w:tcPr>
+          <w:p>
+            <w:pPr>
+              <w:spacing w:after="0" w:line="259" w:lineRule="auto"/>
+              <w:ind w:left="0" w:firstLine="0"/>
+              <w:rPr>
+                <w:rFonts w:ascii="Calibri" w:hAnsi="Calibri" w:cs="Calibri"/>
+                <w:sz w:val="22"/>
+                <w:szCs w:val="22"/>
+              </w:rPr>
+            </w:pPr>
+            <w:r>
+              <w:rPr>
+                <w:rFonts w:ascii="Calibri" w:hAnsi="Calibri" w:cs="Calibri"/>
+                <w:sz w:val="22"/>
+                <w:szCs w:val="22"/>
+              </w:rPr>
+              <w:t>DOM Programming</w:t>
+            </w:r>
+          </w:p>
+        </w:tc>
+        <w:tc>
+          <w:tcPr>
+            <w:tcW w:w="5048" w:type="dxa"/>
+          </w:tcPr>
+          <w:p>
+            <w:pPr>
+              <w:spacing w:after="0" w:line="259" w:lineRule="auto"/>
+              <w:ind w:left="0" w:firstLine="0"/>
+              <w:rPr>
+                <w:rFonts w:ascii="Calibri" w:hAnsi="Calibri" w:cs="Calibri"/>
+                <w:sz w:val="22"/>
+                <w:szCs w:val="22"/>
+              </w:rPr>
+            </w:pPr>
+            <w:r>
+              <w:rPr>
+                <w:rFonts w:ascii="Calibri" w:hAnsi="Calibri" w:cs="Calibri"/>
+                <w:sz w:val="22"/>
+                <w:szCs w:val="22"/>
+              </w:rPr>
+              <w:t>-</w:t>
+            </w:r>
+          </w:p>
+        </w:tc>
+      </w:tr>
+      <w:tr>
+        <w:trPr>
+          <w:trHeight w:val="445"/>
+        </w:trPr>
+        <w:tc>
+          <w:tcPr>
+            <w:tcW w:w="5046" w:type="dxa"/>
+          </w:tcPr>
+          <w:p>
+            <w:pPr>
+              <w:spacing w:after="0" w:line="259" w:lineRule="auto"/>
+              <w:ind w:left="0" w:firstLine="0"/>
+              <w:rPr>
+                <w:rFonts w:ascii="Calibri" w:hAnsi="Calibri" w:cs="Calibri"/>
+                <w:sz w:val="22"/>
+                <w:szCs w:val="22"/>
+              </w:rPr>
+            </w:pPr>
+            <w:r>
+              <w:rPr>
+                <w:rFonts w:ascii="Calibri" w:hAnsi="Calibri" w:cs="Calibri"/>
+                <w:sz w:val="22"/>
+                <w:szCs w:val="22"/>
+              </w:rPr>
+              <w:t>Templating System</w:t>
+            </w:r>
+          </w:p>
+        </w:tc>
+        <w:tc>
+          <w:tcPr>
+            <w:tcW w:w="5048" w:type="dxa"/>
+          </w:tcPr>
+          <w:p>
+            <w:pPr>
+              <w:spacing w:after="0" w:line="259" w:lineRule="auto"/>
+              <w:ind w:left="0" w:firstLine="0"/>
+              <w:rPr>
+                <w:rFonts w:ascii="Calibri" w:hAnsi="Calibri" w:cs="Calibri"/>
+                <w:sz w:val="22"/>
+                <w:szCs w:val="22"/>
+              </w:rPr>
+            </w:pPr>
+            <w:r>
+              <w:rPr>
+                <w:rFonts w:ascii="Calibri" w:hAnsi="Calibri" w:cs="Calibri"/>
+                <w:sz w:val="22"/>
+                <w:szCs w:val="22"/>
+              </w:rPr>
+              <w:t>Include (Header and footer)</w:t>
+            </w:r>
+          </w:p>
+        </w:tc>
+      </w:tr>
+      <w:tr>
+        <w:trPr>
+          <w:trHeight w:val="445"/>
+        </w:trPr>
+        <w:tc>
+          <w:tcPr>
+            <w:tcW w:w="5046" w:type="dxa"/>
+          </w:tcPr>
+          <w:p>
+            <w:pPr>
+              <w:spacing w:after="0" w:line="259" w:lineRule="auto"/>
+              <w:ind w:left="0" w:firstLine="0"/>
+              <w:rPr>
+                <w:rFonts w:ascii="Calibri" w:hAnsi="Calibri" w:cs="Calibri"/>
+                <w:sz w:val="22"/>
+                <w:szCs w:val="22"/>
+              </w:rPr>
+            </w:pPr>
+            <w:r>
+              <w:rPr>
+                <w:rFonts w:ascii="Calibri" w:hAnsi="Calibri" w:cs="Calibri"/>
+                <w:sz w:val="22"/>
+                <w:szCs w:val="22"/>
+              </w:rPr>
+              <w:t>MVC Pattern</w:t>
+            </w:r>
+          </w:p>
+        </w:tc>
+        <w:tc>
+          <w:tcPr>
+            <w:tcW w:w="5048" w:type="dxa"/>
+          </w:tcPr>
+          <w:p>
+            <w:pPr>
+              <w:spacing w:after="0" w:line="259" w:lineRule="auto"/>
+              <w:ind w:left="0" w:firstLine="0"/>
+              <w:rPr>
+                <w:rFonts w:ascii="Calibri" w:hAnsi="Calibri" w:cs="Calibri"/>
+                <w:sz w:val="22"/>
+                <w:szCs w:val="22"/>
+              </w:rPr>
+            </w:pPr>
+            <w:r>
+              <w:rPr>
+                <w:rFonts w:ascii="Calibri" w:hAnsi="Calibri" w:cs="Calibri"/>
+                <w:sz w:val="22"/>
+                <w:szCs w:val="22"/>
+              </w:rPr>
+              <w:t>The application follows the Model-View-Controller (MVC) architecture. All files related to the login page are isolated from other pages.</w:t>
+            </w:r>
+          </w:p>
+        </w:tc>
+      </w:tr>
+      <w:tr>
+        <w:trPr>
+          <w:trHeight w:val="427"/>
+        </w:trPr>
+        <w:tc>
+          <w:tcPr>
+            <w:tcW w:w="5046" w:type="dxa"/>
+          </w:tcPr>
+          <w:p>
+            <w:pPr>
+              <w:spacing w:after="0" w:line="259" w:lineRule="auto"/>
+              <w:ind w:left="0" w:firstLine="0"/>
+              <w:rPr>
+                <w:rFonts w:ascii="Calibri" w:hAnsi="Calibri" w:cs="Calibri"/>
+                <w:sz w:val="22"/>
+                <w:szCs w:val="22"/>
+              </w:rPr>
+            </w:pPr>
+            <w:r>
+              <w:rPr>
+                <w:rFonts w:ascii="Calibri" w:hAnsi="Calibri" w:cs="Calibri"/>
+                <w:sz w:val="22"/>
+                <w:szCs w:val="22"/>
+              </w:rPr>
+              <w:t>AJAX</w:t>
+            </w:r>
+          </w:p>
+        </w:tc>
+        <w:tc>
+          <w:tcPr>
+            <w:tcW w:w="5048" w:type="dxa"/>
+          </w:tcPr>
+          <w:p>
+            <w:pPr>
+              <w:spacing w:after="0" w:line="259" w:lineRule="auto"/>
+              <w:ind w:left="0" w:firstLine="0"/>
+              <w:rPr>
+                <w:rFonts w:ascii="Calibri" w:hAnsi="Calibri" w:cs="Calibri"/>
+                <w:sz w:val="22"/>
+                <w:szCs w:val="22"/>
+              </w:rPr>
+            </w:pPr>
+            <w:r>
+              <w:rPr>
+                <w:rFonts w:ascii="Calibri" w:hAnsi="Calibri" w:cs="Calibri"/>
+                <w:sz w:val="22"/>
+                <w:szCs w:val="22"/>
+              </w:rPr>
+              <w:t>-</w:t>
+            </w:r>
+          </w:p>
+        </w:tc>
+      </w:tr>
+      <w:tr>
+        <w:trPr>
+          <w:trHeight w:val="445"/>
+        </w:trPr>
+        <w:tc>
+          <w:tcPr>
+            <w:tcW w:w="5046" w:type="dxa"/>
+          </w:tcPr>
+          <w:p>
+            <w:pPr>
+              <w:spacing w:after="0" w:line="259" w:lineRule="auto"/>
+              <w:ind w:left="0" w:firstLine="0"/>
+              <w:rPr>
+                <w:rFonts w:ascii="Calibri" w:hAnsi="Calibri" w:cs="Calibri"/>
+                <w:sz w:val="22"/>
+                <w:szCs w:val="22"/>
+              </w:rPr>
+            </w:pPr>
+            <w:r>
+              <w:rPr>
+                <w:rFonts w:ascii="Calibri" w:hAnsi="Calibri" w:cs="Calibri"/>
+                <w:sz w:val="22"/>
+                <w:szCs w:val="22"/>
+              </w:rPr>
+              <w:t>Security</w:t>
+            </w:r>
+          </w:p>
+        </w:tc>
+        <w:tc>
+          <w:tcPr>
+            <w:tcW w:w="5048" w:type="dxa"/>
+          </w:tcPr>
+          <w:p>
+            <w:pPr>
+              <w:spacing w:after="0" w:line="259" w:lineRule="auto"/>
+              <w:ind w:left="0" w:firstLine="0"/>
+              <w:rPr>
+                <w:rFonts w:ascii="Calibri" w:hAnsi="Calibri" w:cs="Calibri"/>
+                <w:sz w:val="22"/>
+                <w:szCs w:val="22"/>
+              </w:rPr>
+            </w:pPr>
+            <w:r>
+              <w:rPr>
+                <w:rFonts w:ascii="Calibri" w:hAnsi="Calibri" w:cs="Calibri"/>
+                <w:sz w:val="22"/>
+                <w:szCs w:val="22"/>
+              </w:rPr>
+              <w:t>session check for logged-in users</w:t>
+            </w:r>
+            <w:r>
+              <w:rPr>
+                <w:rFonts w:ascii="Calibri" w:hAnsi="Calibri" w:cs="Calibri"/>
+                <w:sz w:val="22"/>
+                <w:szCs w:val="22"/>
+              </w:rPr>
+              <w:t xml:space="preserve"> – if user is not log in </w:t>
+            </w:r>
+            <w:proofErr w:type="gramStart"/>
+            <w:r>
+              <w:rPr>
+                <w:rFonts w:ascii="Calibri" w:hAnsi="Calibri" w:cs="Calibri"/>
+                <w:sz w:val="22"/>
+                <w:szCs w:val="22"/>
+              </w:rPr>
+              <w:t>cant</w:t>
+            </w:r>
+            <w:proofErr w:type="gramEnd"/>
+            <w:r>
+              <w:rPr>
+                <w:rFonts w:ascii="Calibri" w:hAnsi="Calibri" w:cs="Calibri"/>
+                <w:sz w:val="22"/>
+                <w:szCs w:val="22"/>
+              </w:rPr>
+              <w:t xml:space="preserve"> use this page.</w:t>
+            </w:r>
+          </w:p>
+        </w:tc>
+      </w:tr>
+      <w:tr>
+        <w:trPr>
+          <w:trHeight w:val="445"/>
+        </w:trPr>
+        <w:tc>
+          <w:tcPr>
+            <w:tcW w:w="5046" w:type="dxa"/>
+          </w:tcPr>
+          <w:p>
+            <w:pPr>
+              <w:spacing w:after="0" w:line="259" w:lineRule="auto"/>
+              <w:ind w:left="0" w:firstLine="0"/>
+              <w:rPr>
+                <w:rFonts w:ascii="Calibri" w:hAnsi="Calibri" w:cs="Calibri"/>
+                <w:sz w:val="22"/>
+                <w:szCs w:val="22"/>
+              </w:rPr>
+            </w:pPr>
+            <w:r>
+              <w:rPr>
+                <w:rFonts w:ascii="Calibri" w:hAnsi="Calibri" w:cs="Calibri"/>
+                <w:sz w:val="22"/>
+                <w:szCs w:val="22"/>
+              </w:rPr>
+              <w:t>Deployment</w:t>
+            </w:r>
+          </w:p>
+        </w:tc>
+        <w:tc>
+          <w:tcPr>
+            <w:tcW w:w="5048" w:type="dxa"/>
+          </w:tcPr>
+          <w:p>
+            <w:pPr>
+              <w:spacing w:after="0" w:line="259" w:lineRule="auto"/>
+              <w:ind w:left="0" w:firstLine="0"/>
+              <w:rPr>
+                <w:rFonts w:ascii="Calibri" w:hAnsi="Calibri" w:cs="Calibri"/>
+                <w:sz w:val="22"/>
+                <w:szCs w:val="22"/>
+              </w:rPr>
+            </w:pPr>
+            <w:r>
+              <w:rPr>
+                <w:rFonts w:ascii="Calibri" w:hAnsi="Calibri" w:cs="Calibri"/>
+                <w:sz w:val="22"/>
+                <w:szCs w:val="22"/>
+              </w:rPr>
+              <w:t xml:space="preserve">Everything </w:t>
+            </w:r>
+            <w:proofErr w:type="gramStart"/>
+            <w:r>
+              <w:rPr>
+                <w:rFonts w:ascii="Calibri" w:hAnsi="Calibri" w:cs="Calibri"/>
+                <w:sz w:val="22"/>
+                <w:szCs w:val="22"/>
+              </w:rPr>
+              <w:t>show</w:t>
+            </w:r>
+            <w:proofErr w:type="gramEnd"/>
+            <w:r>
+              <w:rPr>
+                <w:rFonts w:ascii="Calibri" w:hAnsi="Calibri" w:cs="Calibri"/>
+                <w:sz w:val="22"/>
+                <w:szCs w:val="22"/>
+              </w:rPr>
+              <w:t xml:space="preserve"> correctly</w:t>
+            </w:r>
+          </w:p>
+        </w:tc>
+      </w:tr>
+    </w:tbl>
+    <w:p>
+      <w:pPr>
+        <w:spacing w:after="0" w:line="259" w:lineRule="auto"/>
+        <w:ind w:left="0" w:firstLine="0"/>
+        <w:rPr>
+          <w:rFonts w:ascii="Calibri" w:hAnsi="Calibri" w:cs="Calibri"/>
+          <w:sz w:val="32"/>
+          <w:szCs w:val="32"/>
+        </w:rPr>
+      </w:pPr>
+    </w:p>
+    <w:p>
+      <w:pPr>
         <w:pStyle w:val="ListParagraph"/>
         <w:numPr>
           <w:ilvl w:val="0"/>
@@ -2235,7 +3687,16 @@
           <w:sz w:val="22"/>
           <w:szCs w:val="22"/>
         </w:rPr>
-        <w:t>) to asynchronously communicate with a server without reloading the page, I am using the AJAX technique</w:t>
+        <w:t xml:space="preserve">) to </w:t>
+      </w:r>
+      <w:r>
+        <w:rPr>
+          <w:rFonts w:ascii="Calibri" w:hAnsi="Calibri" w:cs="Calibri"/>
+          <w:sz w:val="22"/>
+          <w:szCs w:val="22"/>
+        </w:rPr>
+        <w:lastRenderedPageBreak/>
+        <w:t>asynchronously communicate with a server without reloading the page, I am using the AJAX technique</w:t>
       </w:r>
       <w:r>
         <w:rPr>
@@ -2555,6 +4016,550 @@
         </w:rPr>
         <w:t xml:space="preserve"> define a reusable HTML structure. It is not rendered by default, but allows JavaScript to clone and populate it dynamically</w:t>
       </w:r>
+      <w:r>
+        <w:rPr>
+          <w:rFonts w:ascii="Calibri" w:hAnsi="Calibri" w:cs="Calibri"/>
+          <w:sz w:val="22"/>
+          <w:szCs w:val="22"/>
+        </w:rPr>
+        <w:t>.</w:t>
+      </w:r>
+    </w:p>
+    <w:p>
+      <w:pPr>
+        <w:spacing w:after="0" w:line="259" w:lineRule="auto"/>
+        <w:rPr>
+          <w:rFonts w:ascii="Calibri" w:hAnsi="Calibri" w:cs="Calibri"/>
+          <w:sz w:val="22"/>
+          <w:szCs w:val="22"/>
+        </w:rPr>
+      </w:pPr>
+    </w:p>
+    <w:tbl>
+      <w:tblPr>
+        <w:tblStyle w:val="TableGrid0"/>
+        <w:tblW w:w="10095" w:type="dxa"/>
+        <w:tblInd w:w="-321" w:type="dxa"/>
+        <w:tblLook w:val="04A0" w:firstRow="1" w:lastRow="0" w:firstColumn="1" w:lastColumn="0" w:noHBand="0" w:noVBand="1"/>
+      </w:tblPr>
+      <w:tblGrid>
+        <w:gridCol w:w="5046"/>
+        <w:gridCol w:w="5049"/>
+      </w:tblGrid>
+      <w:tr>
+        <w:trPr>
+          <w:trHeight w:val="445"/>
+        </w:trPr>
+        <w:tc>
+          <w:tcPr>
+            <w:tcW w:w="10095" w:type="dxa"/>
+            <w:gridSpan w:val="2"/>
+            <w:shd w:val="clear" w:color="auto" w:fill="A5C9EB" w:themeFill="text2" w:themeFillTint="40"/>
+          </w:tcPr>
+          <w:p>
+            <w:pPr>
+              <w:spacing w:after="0" w:line="259" w:lineRule="auto"/>
+              <w:ind w:left="0" w:firstLine="0"/>
+              <w:jc w:val="center"/>
+              <w:rPr>
+                <w:rFonts w:ascii="Calibri" w:hAnsi="Calibri" w:cs="Calibri"/>
+                <w:sz w:val="22"/>
+                <w:szCs w:val="22"/>
+              </w:rPr>
+            </w:pPr>
+            <w:r>
+              <w:rPr>
+                <w:rFonts w:ascii="Calibri" w:hAnsi="Calibri" w:cs="Calibri"/>
+                <w:sz w:val="22"/>
+                <w:szCs w:val="22"/>
+              </w:rPr>
+              <w:t>Topic Information Page</w:t>
+            </w:r>
+          </w:p>
+        </w:tc>
+      </w:tr>
+      <w:tr>
+        <w:trPr>
+          <w:trHeight w:val="445"/>
+        </w:trPr>
+        <w:tc>
+          <w:tcPr>
+            <w:tcW w:w="5046" w:type="dxa"/>
+          </w:tcPr>
+          <w:p>
+            <w:pPr>
+              <w:spacing w:after="0" w:line="259" w:lineRule="auto"/>
+              <w:ind w:left="0" w:firstLine="0"/>
+              <w:rPr>
+                <w:rFonts w:ascii="Calibri" w:hAnsi="Calibri" w:cs="Calibri"/>
+                <w:sz w:val="22"/>
+                <w:szCs w:val="22"/>
+              </w:rPr>
+            </w:pPr>
+            <w:r>
+              <w:rPr>
+                <w:rFonts w:ascii="Calibri" w:hAnsi="Calibri" w:cs="Calibri"/>
+                <w:sz w:val="22"/>
+                <w:szCs w:val="22"/>
+              </w:rPr>
+              <w:t>DOM Programming</w:t>
+            </w:r>
+          </w:p>
+        </w:tc>
+        <w:tc>
+          <w:tcPr>
+            <w:tcW w:w="5048" w:type="dxa"/>
+          </w:tcPr>
+          <w:p>
+            <w:pPr>
+              <w:spacing w:after="0" w:line="259" w:lineRule="auto"/>
+              <w:ind w:left="0" w:firstLine="0"/>
+              <w:rPr>
+                <w:rFonts w:ascii="Calibri" w:hAnsi="Calibri" w:cs="Calibri"/>
+                <w:sz w:val="22"/>
+                <w:szCs w:val="22"/>
+              </w:rPr>
+            </w:pPr>
+            <w:r>
+              <w:rPr>
+                <w:rFonts w:ascii="Calibri" w:hAnsi="Calibri" w:cs="Calibri"/>
+                <w:sz w:val="22"/>
+                <w:szCs w:val="22"/>
+              </w:rPr>
+              <w:t>Extensive DOM manipulation including dynamic content injection, template cloning, visibility toggling, and event handling for multiple UI components.</w:t>
+            </w:r>
+          </w:p>
+        </w:tc>
+      </w:tr>
+      <w:tr>
+        <w:trPr>
+          <w:trHeight w:val="445"/>
+        </w:trPr>
+        <w:tc>
+          <w:tcPr>
+            <w:tcW w:w="5046" w:type="dxa"/>
+          </w:tcPr>
+          <w:p>
+            <w:pPr>
+              <w:spacing w:after="0" w:line="259" w:lineRule="auto"/>
+              <w:ind w:left="0" w:firstLine="0"/>
+              <w:rPr>
+                <w:rFonts w:ascii="Calibri" w:hAnsi="Calibri" w:cs="Calibri"/>
+                <w:sz w:val="22"/>
+                <w:szCs w:val="22"/>
+              </w:rPr>
+            </w:pPr>
+            <w:r>
+              <w:rPr>
+                <w:rFonts w:ascii="Calibri" w:hAnsi="Calibri" w:cs="Calibri"/>
+                <w:sz w:val="22"/>
+                <w:szCs w:val="22"/>
+              </w:rPr>
+              <w:t>Templating System</w:t>
+            </w:r>
+          </w:p>
+        </w:tc>
+        <w:tc>
+          <w:tcPr>
+            <w:tcW w:w="5048" w:type="dxa"/>
+          </w:tcPr>
+          <w:p>
+            <w:pPr>
+              <w:spacing w:after="0" w:line="259" w:lineRule="auto"/>
+              <w:ind w:left="0" w:firstLine="0"/>
+              <w:rPr>
+                <w:rFonts w:ascii="Calibri" w:hAnsi="Calibri" w:cs="Calibri"/>
+                <w:sz w:val="22"/>
+                <w:szCs w:val="22"/>
+              </w:rPr>
+            </w:pPr>
+            <w:r>
+              <w:rPr>
+                <w:rFonts w:ascii="Calibri" w:hAnsi="Calibri" w:cs="Calibri"/>
+                <w:sz w:val="22"/>
+                <w:szCs w:val="22"/>
+              </w:rPr>
+              <w:t>Include (Header and footer)</w:t>
+            </w:r>
+          </w:p>
+        </w:tc>
+      </w:tr>
+      <w:tr>
+        <w:trPr>
+          <w:trHeight w:val="445"/>
+        </w:trPr>
+        <w:tc>
+          <w:tcPr>
+            <w:tcW w:w="5046" w:type="dxa"/>
+          </w:tcPr>
+          <w:p>
+            <w:pPr>
+              <w:spacing w:after="0" w:line="259" w:lineRule="auto"/>
+              <w:ind w:left="0" w:firstLine="0"/>
+              <w:rPr>
+                <w:rFonts w:ascii="Calibri" w:hAnsi="Calibri" w:cs="Calibri"/>
+                <w:sz w:val="22"/>
+                <w:szCs w:val="22"/>
+              </w:rPr>
+            </w:pPr>
+            <w:r>
+              <w:rPr>
+                <w:rFonts w:ascii="Calibri" w:hAnsi="Calibri" w:cs="Calibri"/>
+                <w:sz w:val="22"/>
+                <w:szCs w:val="22"/>
+              </w:rPr>
+              <w:t>MVC Pattern</w:t>
+            </w:r>
+          </w:p>
+        </w:tc>
+        <w:tc>
+          <w:tcPr>
+            <w:tcW w:w="5048" w:type="dxa"/>
+          </w:tcPr>
+          <w:p>
+            <w:pPr>
+              <w:spacing w:after="0" w:line="259" w:lineRule="auto"/>
+              <w:ind w:left="0" w:firstLine="0"/>
+              <w:rPr>
+                <w:rFonts w:ascii="Calibri" w:hAnsi="Calibri" w:cs="Calibri"/>
+                <w:sz w:val="22"/>
+                <w:szCs w:val="22"/>
+              </w:rPr>
+            </w:pPr>
+            <w:r>
+              <w:rPr>
+                <w:rFonts w:ascii="Calibri" w:hAnsi="Calibri" w:cs="Calibri"/>
+                <w:sz w:val="22"/>
+                <w:szCs w:val="22"/>
+              </w:rPr>
+              <w:t>The application follows the Model-View-Controller (MVC) architecture. All files related to the login page are isolated from other pages.</w:t>
+            </w:r>
+          </w:p>
+        </w:tc>
+      </w:tr>
+      <w:tr>
+        <w:trPr>
+          <w:trHeight w:val="427"/>
+        </w:trPr>
+        <w:tc>
+          <w:tcPr>
+            <w:tcW w:w="5046" w:type="dxa"/>
+          </w:tcPr>
+          <w:p>
+            <w:pPr>
+              <w:spacing w:after="0" w:line="259" w:lineRule="auto"/>
+              <w:ind w:left="0" w:firstLine="0"/>
+              <w:rPr>
+                <w:rFonts w:ascii="Calibri" w:hAnsi="Calibri" w:cs="Calibri"/>
+                <w:sz w:val="22"/>
+                <w:szCs w:val="22"/>
+              </w:rPr>
+            </w:pPr>
+            <w:r>
+              <w:rPr>
+                <w:rFonts w:ascii="Calibri" w:hAnsi="Calibri" w:cs="Calibri"/>
+                <w:sz w:val="22"/>
+                <w:szCs w:val="22"/>
+              </w:rPr>
+              <w:t>AJAX</w:t>
+            </w:r>
+          </w:p>
+        </w:tc>
+        <w:tc>
+          <w:tcPr>
+            <w:tcW w:w="5048" w:type="dxa"/>
+          </w:tcPr>
+          <w:p>
+            <w:pPr>
+              <w:spacing w:after="0" w:line="259" w:lineRule="auto"/>
+              <w:ind w:left="0" w:firstLine="0"/>
+              <w:rPr>
+                <w:rFonts w:ascii="Calibri" w:hAnsi="Calibri" w:cs="Calibri"/>
+                <w:sz w:val="22"/>
+                <w:szCs w:val="22"/>
+              </w:rPr>
+            </w:pPr>
+            <w:r>
+              <w:rPr>
+                <w:rFonts w:ascii="Calibri" w:hAnsi="Calibri" w:cs="Calibri"/>
+                <w:sz w:val="22"/>
+                <w:szCs w:val="22"/>
+              </w:rPr>
+              <w:t>Multiple asynchronous data fetches from external JSON files for dragon types and town information. Data is processed and injected into the page without reloading.</w:t>
+            </w:r>
+          </w:p>
+        </w:tc>
+      </w:tr>
+      <w:tr>
+        <w:trPr>
+          <w:trHeight w:val="445"/>
+        </w:trPr>
+        <w:tc>
+          <w:tcPr>
+            <w:tcW w:w="5046" w:type="dxa"/>
+          </w:tcPr>
+          <w:p>
+            <w:pPr>
+              <w:spacing w:after="0" w:line="259" w:lineRule="auto"/>
+              <w:ind w:left="0" w:firstLine="0"/>
+              <w:rPr>
+                <w:rFonts w:ascii="Calibri" w:hAnsi="Calibri" w:cs="Calibri"/>
+                <w:sz w:val="22"/>
+                <w:szCs w:val="22"/>
+              </w:rPr>
+            </w:pPr>
+            <w:r>
+              <w:rPr>
+                <w:rFonts w:ascii="Calibri" w:hAnsi="Calibri" w:cs="Calibri"/>
+                <w:sz w:val="22"/>
+                <w:szCs w:val="22"/>
+              </w:rPr>
+              <w:t>Security</w:t>
+            </w:r>
+          </w:p>
+        </w:tc>
+        <w:tc>
+          <w:tcPr>
+            <w:tcW w:w="5048" w:type="dxa"/>
+          </w:tcPr>
+          <w:p>
+            <w:pPr>
+              <w:spacing w:after="0" w:line="259" w:lineRule="auto"/>
+              <w:ind w:left="0" w:firstLine="0"/>
+              <w:rPr>
+                <w:rFonts w:ascii="Calibri" w:hAnsi="Calibri" w:cs="Calibri"/>
+                <w:sz w:val="22"/>
+                <w:szCs w:val="22"/>
+              </w:rPr>
+            </w:pPr>
+            <w:r>
+              <w:rPr>
+                <w:rFonts w:ascii="Calibri" w:hAnsi="Calibri" w:cs="Calibri"/>
+                <w:sz w:val="22"/>
+                <w:szCs w:val="22"/>
+              </w:rPr>
+              <w:t>session check for logged-in users</w:t>
+            </w:r>
+            <w:r>
+              <w:rPr>
+                <w:rFonts w:ascii="Calibri" w:hAnsi="Calibri" w:cs="Calibri"/>
+                <w:sz w:val="22"/>
+                <w:szCs w:val="22"/>
+              </w:rPr>
+              <w:t xml:space="preserve"> – if user is not log in </w:t>
+            </w:r>
+            <w:proofErr w:type="gramStart"/>
+            <w:r>
+              <w:rPr>
+                <w:rFonts w:ascii="Calibri" w:hAnsi="Calibri" w:cs="Calibri"/>
+                <w:sz w:val="22"/>
+                <w:szCs w:val="22"/>
+              </w:rPr>
+              <w:t>cant</w:t>
+            </w:r>
+            <w:proofErr w:type="gramEnd"/>
+            <w:r>
+              <w:rPr>
+                <w:rFonts w:ascii="Calibri" w:hAnsi="Calibri" w:cs="Calibri"/>
+                <w:sz w:val="22"/>
+                <w:szCs w:val="22"/>
+              </w:rPr>
+              <w:t xml:space="preserve"> use this page.</w:t>
+            </w:r>
+          </w:p>
+        </w:tc>
+      </w:tr>
+      <w:tr>
+        <w:trPr>
+          <w:trHeight w:val="445"/>
+        </w:trPr>
+        <w:tc>
+          <w:tcPr>
+            <w:tcW w:w="5046" w:type="dxa"/>
+          </w:tcPr>
+          <w:p>
+            <w:pPr>
+              <w:spacing w:after="0" w:line="259" w:lineRule="auto"/>
+              <w:ind w:left="0" w:firstLine="0"/>
+              <w:rPr>
+                <w:rFonts w:ascii="Calibri" w:hAnsi="Calibri" w:cs="Calibri"/>
+                <w:sz w:val="22"/>
+                <w:szCs w:val="22"/>
+              </w:rPr>
+            </w:pPr>
+            <w:r>
+              <w:rPr>
+                <w:rFonts w:ascii="Calibri" w:hAnsi="Calibri" w:cs="Calibri"/>
+                <w:sz w:val="22"/>
+                <w:szCs w:val="22"/>
+              </w:rPr>
+              <w:t>Deployment</w:t>
+            </w:r>
+          </w:p>
+        </w:tc>
+        <w:tc>
+          <w:tcPr>
+            <w:tcW w:w="5048" w:type="dxa"/>
+          </w:tcPr>
+          <w:p>
+            <w:pPr>
+              <w:spacing w:after="0" w:line="259" w:lineRule="auto"/>
+              <w:ind w:left="0" w:firstLine="0"/>
+              <w:rPr>
+                <w:rFonts w:ascii="Calibri" w:hAnsi="Calibri" w:cs="Calibri"/>
+                <w:sz w:val="22"/>
+                <w:szCs w:val="22"/>
+              </w:rPr>
+            </w:pPr>
+            <w:r>
+              <w:rPr>
+                <w:rFonts w:ascii="Calibri" w:hAnsi="Calibri" w:cs="Calibri"/>
+                <w:sz w:val="22"/>
+                <w:szCs w:val="22"/>
+              </w:rPr>
+              <w:t xml:space="preserve">Everything </w:t>
+            </w:r>
+            <w:proofErr w:type="gramStart"/>
+            <w:r>
+              <w:rPr>
+                <w:rFonts w:ascii="Calibri" w:hAnsi="Calibri" w:cs="Calibri"/>
+                <w:sz w:val="22"/>
+                <w:szCs w:val="22"/>
+              </w:rPr>
+              <w:t>show</w:t>
+            </w:r>
+            <w:proofErr w:type="gramEnd"/>
+            <w:r>
+              <w:rPr>
+                <w:rFonts w:ascii="Calibri" w:hAnsi="Calibri" w:cs="Calibri"/>
+                <w:sz w:val="22"/>
+                <w:szCs w:val="22"/>
+              </w:rPr>
+              <w:t xml:space="preserve"> correctly</w:t>
+            </w:r>
+          </w:p>
+        </w:tc>
+      </w:tr>
+    </w:tbl>
+    <w:p>
+      <w:pPr>
+        <w:spacing w:after="0" w:line="259" w:lineRule="auto"/>
+        <w:rPr>
+          <w:rFonts w:ascii="Calibri" w:hAnsi="Calibri" w:cs="Calibri"/>
+          <w:sz w:val="22"/>
+          <w:szCs w:val="22"/>
+        </w:rPr>
+      </w:pPr>
+    </w:p>
+    <w:p>
+      <w:pPr>
+        <w:spacing w:after="0" w:line="259" w:lineRule="auto"/>
+        <w:rPr>
+          <w:rFonts w:ascii="Calibri" w:hAnsi="Calibri" w:cs="Calibri"/>
+          <w:sz w:val="22"/>
+          <w:szCs w:val="22"/>
+        </w:rPr>
+      </w:pPr>
+    </w:p>
+    <w:p>
+      <w:pPr>
+        <w:spacing w:after="0" w:line="259" w:lineRule="auto"/>
+        <w:rPr>
+          <w:rFonts w:ascii="Calibri" w:hAnsi="Calibri" w:cs="Calibri"/>
+          <w:sz w:val="22"/>
+          <w:szCs w:val="22"/>
+        </w:rPr>
+      </w:pPr>
+    </w:p>
+    <w:p>
+      <w:pPr>
+        <w:spacing w:after="0" w:line="259" w:lineRule="auto"/>
+        <w:rPr>
+          <w:rFonts w:ascii="Calibri" w:hAnsi="Calibri" w:cs="Calibri"/>
+          <w:sz w:val="22"/>
+          <w:szCs w:val="22"/>
+        </w:rPr>
+      </w:pPr>
+    </w:p>
+    <w:p>
+      <w:pPr>
+        <w:spacing w:after="0" w:line="259" w:lineRule="auto"/>
+        <w:rPr>
+          <w:rFonts w:ascii="Calibri" w:hAnsi="Calibri" w:cs="Calibri"/>
+          <w:sz w:val="22"/>
+          <w:szCs w:val="22"/>
+        </w:rPr>
+      </w:pPr>
+    </w:p>
+    <w:p>
+      <w:pPr>
+        <w:spacing w:after="0" w:line="259" w:lineRule="auto"/>
+        <w:rPr>
+          <w:rFonts w:ascii="Calibri" w:hAnsi="Calibri" w:cs="Calibri"/>
+          <w:sz w:val="22"/>
+          <w:szCs w:val="22"/>
+        </w:rPr>
+      </w:pPr>
+    </w:p>
+    <w:p>
+      <w:pPr>
+        <w:spacing w:after="0" w:line="259" w:lineRule="auto"/>
+        <w:rPr>
+          <w:rFonts w:ascii="Calibri" w:hAnsi="Calibri" w:cs="Calibri"/>
+          <w:sz w:val="22"/>
+          <w:szCs w:val="22"/>
+        </w:rPr>
+      </w:pPr>
+    </w:p>
+    <w:p>
+      <w:pPr>
+        <w:spacing w:after="0" w:line="259" w:lineRule="auto"/>
+        <w:rPr>
+          <w:rFonts w:ascii="Calibri" w:hAnsi="Calibri" w:cs="Calibri"/>
+          <w:sz w:val="22"/>
+          <w:szCs w:val="22"/>
+        </w:rPr>
+      </w:pPr>
+    </w:p>
+    <w:p>
+      <w:pPr>
+        <w:spacing w:after="0" w:line="259" w:lineRule="auto"/>
+        <w:rPr>
+          <w:rFonts w:ascii="Calibri" w:hAnsi="Calibri" w:cs="Calibri"/>
+          <w:sz w:val="22"/>
+          <w:szCs w:val="22"/>
+        </w:rPr>
+      </w:pPr>
+    </w:p>
+    <w:p>
+      <w:pPr>
+        <w:spacing w:after="0" w:line="259" w:lineRule="auto"/>
+        <w:rPr>
+          <w:rFonts w:ascii="Calibri" w:hAnsi="Calibri" w:cs="Calibri"/>
+          <w:sz w:val="22"/>
+          <w:szCs w:val="22"/>
+        </w:rPr>
+      </w:pPr>
+    </w:p>
+    <w:p>
+      <w:pPr>
+        <w:spacing w:after="0" w:line="259" w:lineRule="auto"/>
+        <w:rPr>
+          <w:rFonts w:ascii="Calibri" w:hAnsi="Calibri" w:cs="Calibri"/>
+          <w:sz w:val="22"/>
+          <w:szCs w:val="22"/>
+        </w:rPr>
+      </w:pPr>
+    </w:p>
+    <w:p>
+      <w:pPr>
+        <w:spacing w:after="0" w:line="259" w:lineRule="auto"/>
+        <w:rPr>
+          <w:rFonts w:ascii="Calibri" w:hAnsi="Calibri" w:cs="Calibri"/>
+          <w:sz w:val="22"/>
+          <w:szCs w:val="22"/>
+        </w:rPr>
+      </w:pPr>
     </w:p>
     <w:p>
       <w:pPr>
@@ -2597,6 +4602,7 @@
           <w:sz w:val="32"/>
           <w:szCs w:val="32"/>
         </w:rPr>
+        <w:lastRenderedPageBreak/>
         <w:t>FAQ Page</w:t>
       </w:r>
     </w:p>
@@ -2763,33 +4769,572 @@
         </w:rPr>
       </w:pPr>
     </w:p>
+    <w:tbl>
+      <w:tblPr>
+        <w:tblStyle w:val="TableGrid0"/>
+        <w:tblW w:w="10095" w:type="dxa"/>
+        <w:tblInd w:w="-321" w:type="dxa"/>
+        <w:tblLook w:val="04A0" w:firstRow="1" w:lastRow="0" w:firstColumn="1" w:lastColumn="0" w:noHBand="0" w:noVBand="1"/>
+      </w:tblPr>
+      <w:tblGrid>
+        <w:gridCol w:w="5046"/>
+        <w:gridCol w:w="5049"/>
+      </w:tblGrid>
+      <w:tr>
+        <w:trPr>
+          <w:trHeight w:val="445"/>
+        </w:trPr>
+        <w:tc>
+          <w:tcPr>
+            <w:tcW w:w="10095" w:type="dxa"/>
+            <w:gridSpan w:val="2"/>
+            <w:shd w:val="clear" w:color="auto" w:fill="A5C9EB" w:themeFill="text2" w:themeFillTint="40"/>
+          </w:tcPr>
+          <w:p>
+            <w:pPr>
+              <w:spacing w:after="0" w:line="259" w:lineRule="auto"/>
+              <w:ind w:left="0" w:firstLine="0"/>
+              <w:jc w:val="center"/>
+              <w:rPr>
+                <w:rFonts w:ascii="Calibri" w:hAnsi="Calibri" w:cs="Calibri"/>
+                <w:sz w:val="22"/>
+                <w:szCs w:val="22"/>
+              </w:rPr>
+            </w:pPr>
+            <w:r>
+              <w:rPr>
+                <w:rFonts w:ascii="Calibri" w:hAnsi="Calibri" w:cs="Calibri"/>
+                <w:sz w:val="22"/>
+                <w:szCs w:val="22"/>
+              </w:rPr>
+              <w:t>Topic Information Page</w:t>
+            </w:r>
+          </w:p>
+        </w:tc>
+      </w:tr>
+      <w:tr>
+        <w:trPr>
+          <w:trHeight w:val="445"/>
+        </w:trPr>
+        <w:tc>
+          <w:tcPr>
+            <w:tcW w:w="5046" w:type="dxa"/>
+          </w:tcPr>
+          <w:p>
+            <w:pPr>
+              <w:spacing w:after="0" w:line="259" w:lineRule="auto"/>
+              <w:ind w:left="0" w:firstLine="0"/>
+              <w:rPr>
+                <w:rFonts w:ascii="Calibri" w:hAnsi="Calibri" w:cs="Calibri"/>
+                <w:sz w:val="22"/>
+                <w:szCs w:val="22"/>
+              </w:rPr>
+            </w:pPr>
+            <w:r>
+              <w:rPr>
+                <w:rFonts w:ascii="Calibri" w:hAnsi="Calibri" w:cs="Calibri"/>
+                <w:sz w:val="22"/>
+                <w:szCs w:val="22"/>
+              </w:rPr>
+              <w:t>DOM Programming</w:t>
+            </w:r>
+          </w:p>
+        </w:tc>
+        <w:tc>
+          <w:tcPr>
+            <w:tcW w:w="5048" w:type="dxa"/>
+          </w:tcPr>
+          <w:p>
+            <w:pPr>
+              <w:spacing w:after="0" w:line="259" w:lineRule="auto"/>
+              <w:ind w:left="0" w:firstLine="0"/>
+              <w:rPr>
+                <w:rFonts w:ascii="Calibri" w:hAnsi="Calibri" w:cs="Calibri"/>
+                <w:sz w:val="22"/>
+                <w:szCs w:val="22"/>
+              </w:rPr>
+            </w:pPr>
+            <w:r>
+              <w:rPr>
+                <w:rFonts w:ascii="Calibri" w:hAnsi="Calibri" w:cs="Calibri"/>
+                <w:sz w:val="22"/>
+                <w:szCs w:val="22"/>
+              </w:rPr>
+              <w:t xml:space="preserve"> Dynamic</w:t>
+            </w:r>
+            <w:r>
+              <w:rPr>
+                <w:rFonts w:ascii="Calibri" w:hAnsi="Calibri" w:cs="Calibri"/>
+                <w:sz w:val="22"/>
+                <w:szCs w:val="22"/>
+              </w:rPr>
+              <w:t xml:space="preserve"> answers</w:t>
+            </w:r>
+            <w:r>
+              <w:rPr>
+                <w:rFonts w:ascii="Calibri" w:hAnsi="Calibri" w:cs="Calibri"/>
+                <w:sz w:val="22"/>
+                <w:szCs w:val="22"/>
+              </w:rPr>
+              <w:t xml:space="preserve"> toggling using J</w:t>
+            </w:r>
+            <w:r>
+              <w:rPr>
+                <w:rFonts w:ascii="Calibri" w:hAnsi="Calibri" w:cs="Calibri"/>
+                <w:sz w:val="22"/>
+                <w:szCs w:val="22"/>
+              </w:rPr>
+              <w:t>avaScript</w:t>
+            </w:r>
+          </w:p>
+        </w:tc>
+      </w:tr>
+      <w:tr>
+        <w:trPr>
+          <w:trHeight w:val="445"/>
+        </w:trPr>
+        <w:tc>
+          <w:tcPr>
+            <w:tcW w:w="5046" w:type="dxa"/>
+          </w:tcPr>
+          <w:p>
+            <w:pPr>
+              <w:spacing w:after="0" w:line="259" w:lineRule="auto"/>
+              <w:ind w:left="0" w:firstLine="0"/>
+              <w:rPr>
+                <w:rFonts w:ascii="Calibri" w:hAnsi="Calibri" w:cs="Calibri"/>
+                <w:sz w:val="22"/>
+                <w:szCs w:val="22"/>
+              </w:rPr>
+            </w:pPr>
+            <w:r>
+              <w:rPr>
+                <w:rFonts w:ascii="Calibri" w:hAnsi="Calibri" w:cs="Calibri"/>
+                <w:sz w:val="22"/>
+                <w:szCs w:val="22"/>
+              </w:rPr>
+              <w:t>Templating System</w:t>
+            </w:r>
+          </w:p>
+        </w:tc>
+        <w:tc>
+          <w:tcPr>
+            <w:tcW w:w="5048" w:type="dxa"/>
+          </w:tcPr>
+          <w:p>
+            <w:pPr>
+              <w:spacing w:after="0" w:line="259" w:lineRule="auto"/>
+              <w:ind w:left="0" w:firstLine="0"/>
+              <w:rPr>
+                <w:rFonts w:ascii="Calibri" w:hAnsi="Calibri" w:cs="Calibri"/>
+                <w:sz w:val="22"/>
+                <w:szCs w:val="22"/>
+              </w:rPr>
+            </w:pPr>
+            <w:r>
+              <w:rPr>
+                <w:rFonts w:ascii="Calibri" w:hAnsi="Calibri" w:cs="Calibri"/>
+                <w:sz w:val="22"/>
+                <w:szCs w:val="22"/>
+              </w:rPr>
+              <w:t>Include (Header and footer)</w:t>
+            </w:r>
+          </w:p>
+        </w:tc>
+      </w:tr>
+      <w:tr>
+        <w:trPr>
+          <w:trHeight w:val="445"/>
+        </w:trPr>
+        <w:tc>
+          <w:tcPr>
+            <w:tcW w:w="5046" w:type="dxa"/>
+          </w:tcPr>
+          <w:p>
+            <w:pPr>
+              <w:spacing w:after="0" w:line="259" w:lineRule="auto"/>
+              <w:ind w:left="0" w:firstLine="0"/>
+              <w:rPr>
+                <w:rFonts w:ascii="Calibri" w:hAnsi="Calibri" w:cs="Calibri"/>
+                <w:sz w:val="22"/>
+                <w:szCs w:val="22"/>
+              </w:rPr>
+            </w:pPr>
+            <w:r>
+              <w:rPr>
+                <w:rFonts w:ascii="Calibri" w:hAnsi="Calibri" w:cs="Calibri"/>
+                <w:sz w:val="22"/>
+                <w:szCs w:val="22"/>
+              </w:rPr>
+              <w:t>MVC Pattern</w:t>
+            </w:r>
+          </w:p>
+        </w:tc>
+        <w:tc>
+          <w:tcPr>
+            <w:tcW w:w="5048" w:type="dxa"/>
+          </w:tcPr>
+          <w:p>
+            <w:pPr>
+              <w:spacing w:after="0" w:line="259" w:lineRule="auto"/>
+              <w:ind w:left="0" w:firstLine="0"/>
+              <w:rPr>
+                <w:rFonts w:ascii="Calibri" w:hAnsi="Calibri" w:cs="Calibri"/>
+                <w:sz w:val="22"/>
+                <w:szCs w:val="22"/>
+              </w:rPr>
+            </w:pPr>
+            <w:r>
+              <w:rPr>
+                <w:rFonts w:ascii="Calibri" w:hAnsi="Calibri" w:cs="Calibri"/>
+                <w:sz w:val="22"/>
+                <w:szCs w:val="22"/>
+              </w:rPr>
+              <w:t>The application follows the Model-View-Controller (MVC) architecture. All files related to the login page are isolated from other pages.</w:t>
+            </w:r>
+          </w:p>
+        </w:tc>
+      </w:tr>
+      <w:tr>
+        <w:trPr>
+          <w:trHeight w:val="427"/>
+        </w:trPr>
+        <w:tc>
+          <w:tcPr>
+            <w:tcW w:w="5046" w:type="dxa"/>
+          </w:tcPr>
+          <w:p>
+            <w:pPr>
+              <w:spacing w:after="0" w:line="259" w:lineRule="auto"/>
+              <w:ind w:left="0" w:firstLine="0"/>
+              <w:rPr>
+                <w:rFonts w:ascii="Calibri" w:hAnsi="Calibri" w:cs="Calibri"/>
+                <w:sz w:val="22"/>
+                <w:szCs w:val="22"/>
+              </w:rPr>
+            </w:pPr>
+            <w:r>
+              <w:rPr>
+                <w:rFonts w:ascii="Calibri" w:hAnsi="Calibri" w:cs="Calibri"/>
+                <w:sz w:val="22"/>
+                <w:szCs w:val="22"/>
+              </w:rPr>
+              <w:t>AJAX</w:t>
+            </w:r>
+          </w:p>
+        </w:tc>
+        <w:tc>
+          <w:tcPr>
+            <w:tcW w:w="5048" w:type="dxa"/>
+          </w:tcPr>
+          <w:p>
+            <w:pPr>
+              <w:spacing w:after="0" w:line="259" w:lineRule="auto"/>
+              <w:ind w:left="0" w:firstLine="0"/>
+              <w:rPr>
+                <w:rFonts w:ascii="Calibri" w:hAnsi="Calibri" w:cs="Calibri"/>
+                <w:sz w:val="22"/>
+                <w:szCs w:val="22"/>
+              </w:rPr>
+            </w:pPr>
+            <w:r>
+              <w:rPr>
+                <w:rFonts w:ascii="Calibri" w:hAnsi="Calibri" w:cs="Calibri"/>
+                <w:sz w:val="22"/>
+                <w:szCs w:val="22"/>
+              </w:rPr>
+              <w:t xml:space="preserve">No but, </w:t>
+            </w:r>
+            <w:r>
+              <w:rPr>
+                <w:rFonts w:ascii="Calibri" w:hAnsi="Calibri" w:cs="Calibri"/>
+                <w:sz w:val="22"/>
+                <w:szCs w:val="22"/>
+              </w:rPr>
+              <w:t>static J</w:t>
+            </w:r>
+            <w:r>
+              <w:rPr>
+                <w:rFonts w:ascii="Calibri" w:hAnsi="Calibri" w:cs="Calibri"/>
+                <w:sz w:val="22"/>
+                <w:szCs w:val="22"/>
+              </w:rPr>
+              <w:t>ava</w:t>
+            </w:r>
+            <w:r>
+              <w:rPr>
+                <w:rFonts w:ascii="Calibri" w:hAnsi="Calibri" w:cs="Calibri"/>
+                <w:sz w:val="22"/>
+                <w:szCs w:val="22"/>
+              </w:rPr>
+              <w:t>S</w:t>
+            </w:r>
+            <w:r>
+              <w:rPr>
+                <w:rFonts w:ascii="Calibri" w:hAnsi="Calibri" w:cs="Calibri"/>
+                <w:sz w:val="22"/>
+                <w:szCs w:val="22"/>
+              </w:rPr>
+              <w:t>cript</w:t>
+            </w:r>
+            <w:r>
+              <w:rPr>
+                <w:rFonts w:ascii="Calibri" w:hAnsi="Calibri" w:cs="Calibri"/>
+                <w:sz w:val="22"/>
+                <w:szCs w:val="22"/>
+              </w:rPr>
+              <w:t xml:space="preserve"> array </w:t>
+            </w:r>
+            <w:r>
+              <w:rPr>
+                <w:rFonts w:ascii="Calibri" w:hAnsi="Calibri" w:cs="Calibri"/>
+                <w:sz w:val="22"/>
+                <w:szCs w:val="22"/>
+              </w:rPr>
+              <w:t>used.</w:t>
+            </w:r>
+          </w:p>
+        </w:tc>
+      </w:tr>
+      <w:tr>
+        <w:trPr>
+          <w:trHeight w:val="445"/>
+        </w:trPr>
+        <w:tc>
+          <w:tcPr>
+            <w:tcW w:w="5046" w:type="dxa"/>
+          </w:tcPr>
+          <w:p>
+            <w:pPr>
+              <w:spacing w:after="0" w:line="259" w:lineRule="auto"/>
+              <w:ind w:left="0" w:firstLine="0"/>
+              <w:rPr>
+                <w:rFonts w:ascii="Calibri" w:hAnsi="Calibri" w:cs="Calibri"/>
+                <w:sz w:val="22"/>
+                <w:szCs w:val="22"/>
+              </w:rPr>
+            </w:pPr>
+            <w:r>
+              <w:rPr>
+                <w:rFonts w:ascii="Calibri" w:hAnsi="Calibri" w:cs="Calibri"/>
+                <w:sz w:val="22"/>
+                <w:szCs w:val="22"/>
+              </w:rPr>
+              <w:t>Security</w:t>
+            </w:r>
+          </w:p>
+        </w:tc>
+        <w:tc>
+          <w:tcPr>
+            <w:tcW w:w="5048" w:type="dxa"/>
+          </w:tcPr>
+          <w:p>
+            <w:pPr>
+              <w:spacing w:after="0" w:line="259" w:lineRule="auto"/>
+              <w:ind w:left="0" w:firstLine="0"/>
+              <w:rPr>
+                <w:rFonts w:ascii="Calibri" w:hAnsi="Calibri" w:cs="Calibri"/>
+                <w:sz w:val="22"/>
+                <w:szCs w:val="22"/>
+              </w:rPr>
+            </w:pPr>
+            <w:r>
+              <w:rPr>
+                <w:rFonts w:ascii="Calibri" w:hAnsi="Calibri" w:cs="Calibri"/>
+                <w:sz w:val="22"/>
+                <w:szCs w:val="22"/>
+              </w:rPr>
+              <w:t>session check for logged-in users</w:t>
+            </w:r>
+            <w:r>
+              <w:rPr>
+                <w:rFonts w:ascii="Calibri" w:hAnsi="Calibri" w:cs="Calibri"/>
+                <w:sz w:val="22"/>
+                <w:szCs w:val="22"/>
+              </w:rPr>
+              <w:t xml:space="preserve"> – if user is not log in </w:t>
+            </w:r>
+            <w:proofErr w:type="gramStart"/>
+            <w:r>
+              <w:rPr>
+                <w:rFonts w:ascii="Calibri" w:hAnsi="Calibri" w:cs="Calibri"/>
+                <w:sz w:val="22"/>
+                <w:szCs w:val="22"/>
+              </w:rPr>
+              <w:t>cant</w:t>
+            </w:r>
+            <w:proofErr w:type="gramEnd"/>
+            <w:r>
+              <w:rPr>
+                <w:rFonts w:ascii="Calibri" w:hAnsi="Calibri" w:cs="Calibri"/>
+                <w:sz w:val="22"/>
+                <w:szCs w:val="22"/>
+              </w:rPr>
+              <w:t xml:space="preserve"> use this page.</w:t>
+            </w:r>
+          </w:p>
+        </w:tc>
+      </w:tr>
+      <w:tr>
+        <w:trPr>
+          <w:trHeight w:val="445"/>
+        </w:trPr>
+        <w:tc>
+          <w:tcPr>
+            <w:tcW w:w="5046" w:type="dxa"/>
+          </w:tcPr>
+          <w:p>
+            <w:pPr>
+              <w:spacing w:after="0" w:line="259" w:lineRule="auto"/>
+              <w:ind w:left="0" w:firstLine="0"/>
+              <w:rPr>
+                <w:rFonts w:ascii="Calibri" w:hAnsi="Calibri" w:cs="Calibri"/>
+                <w:sz w:val="22"/>
+                <w:szCs w:val="22"/>
+              </w:rPr>
+            </w:pPr>
+            <w:r>
+              <w:rPr>
+                <w:rFonts w:ascii="Calibri" w:hAnsi="Calibri" w:cs="Calibri"/>
+                <w:sz w:val="22"/>
+                <w:szCs w:val="22"/>
+              </w:rPr>
+              <w:t>Deployment</w:t>
+            </w:r>
+          </w:p>
+        </w:tc>
+        <w:tc>
+          <w:tcPr>
+            <w:tcW w:w="5048" w:type="dxa"/>
+          </w:tcPr>
+          <w:p>
+            <w:pPr>
+              <w:spacing w:after="0" w:line="259" w:lineRule="auto"/>
+              <w:ind w:left="0" w:firstLine="0"/>
+              <w:rPr>
+                <w:rFonts w:ascii="Calibri" w:hAnsi="Calibri" w:cs="Calibri"/>
+                <w:sz w:val="22"/>
+                <w:szCs w:val="22"/>
+              </w:rPr>
+            </w:pPr>
+            <w:r>
+              <w:rPr>
+                <w:rFonts w:ascii="Calibri" w:hAnsi="Calibri" w:cs="Calibri"/>
+                <w:sz w:val="22"/>
+                <w:szCs w:val="22"/>
+              </w:rPr>
+              <w:t xml:space="preserve">Everything </w:t>
+            </w:r>
+            <w:proofErr w:type="gramStart"/>
+            <w:r>
+              <w:rPr>
+                <w:rFonts w:ascii="Calibri" w:hAnsi="Calibri" w:cs="Calibri"/>
+                <w:sz w:val="22"/>
+                <w:szCs w:val="22"/>
+              </w:rPr>
+              <w:t>show</w:t>
+            </w:r>
+            <w:proofErr w:type="gramEnd"/>
+            <w:r>
+              <w:rPr>
+                <w:rFonts w:ascii="Calibri" w:hAnsi="Calibri" w:cs="Calibri"/>
+                <w:sz w:val="22"/>
+                <w:szCs w:val="22"/>
+              </w:rPr>
+              <w:t xml:space="preserve"> correctly</w:t>
+            </w:r>
+          </w:p>
+        </w:tc>
+      </w:tr>
+    </w:tbl>
     <w:p>
       <w:pPr>
         <w:spacing w:after="0" w:line="259" w:lineRule="auto"/>
         <w:ind w:left="2" w:firstLine="0"/>
         <w:rPr>
           <w:rFonts w:ascii="Calibri" w:hAnsi="Calibri" w:cs="Calibri"/>
-          <w:sz w:val="22"/>
-          <w:szCs w:val="22"/>
-        </w:rPr>
-      </w:pPr>
-      <w:r>
-        <w:rPr>
-          <w:rFonts w:ascii="Calibri" w:hAnsi="Calibri" w:cs="Calibri"/>
-          <w:sz w:val="22"/>
-          <w:szCs w:val="22"/>
-        </w:rPr>
-        <w:t>That’s why the following are involved in this page:</w:t>
-      </w:r>
+          <w:sz w:val="32"/>
+          <w:szCs w:val="32"/>
+        </w:rPr>
+      </w:pPr>
     </w:p>
     <w:p>
       <w:pPr>
         <w:spacing w:after="0" w:line="259" w:lineRule="auto"/>
-        <w:ind w:left="2" w:firstLine="0"/>
-        <w:rPr>
-          <w:rFonts w:ascii="Calibri" w:hAnsi="Calibri" w:cs="Calibri"/>
-          <w:sz w:val="22"/>
-          <w:szCs w:val="22"/>
+        <w:rPr>
+          <w:rFonts w:ascii="Calibri" w:hAnsi="Calibri" w:cs="Calibri"/>
+          <w:sz w:val="32"/>
+          <w:szCs w:val="32"/>
+        </w:rPr>
+      </w:pPr>
+    </w:p>
+    <w:p>
+      <w:pPr>
+        <w:spacing w:after="0" w:line="259" w:lineRule="auto"/>
+        <w:rPr>
+          <w:rFonts w:ascii="Calibri" w:hAnsi="Calibri" w:cs="Calibri"/>
+          <w:sz w:val="32"/>
+          <w:szCs w:val="32"/>
+        </w:rPr>
+      </w:pPr>
+    </w:p>
+    <w:p>
+      <w:pPr>
+        <w:spacing w:after="0" w:line="259" w:lineRule="auto"/>
+        <w:rPr>
+          <w:rFonts w:ascii="Calibri" w:hAnsi="Calibri" w:cs="Calibri"/>
+          <w:sz w:val="32"/>
+          <w:szCs w:val="32"/>
+        </w:rPr>
+      </w:pPr>
+    </w:p>
+    <w:p>
+      <w:pPr>
+        <w:spacing w:after="0" w:line="259" w:lineRule="auto"/>
+        <w:rPr>
+          <w:rFonts w:ascii="Calibri" w:hAnsi="Calibri" w:cs="Calibri"/>
+          <w:sz w:val="32"/>
+          <w:szCs w:val="32"/>
+        </w:rPr>
+      </w:pPr>
+    </w:p>
+    <w:p>
+      <w:pPr>
+        <w:spacing w:after="0" w:line="259" w:lineRule="auto"/>
+        <w:rPr>
+          <w:rFonts w:ascii="Calibri" w:hAnsi="Calibri" w:cs="Calibri"/>
+          <w:sz w:val="32"/>
+          <w:szCs w:val="32"/>
+        </w:rPr>
+      </w:pPr>
+    </w:p>
+    <w:p>
+      <w:pPr>
+        <w:spacing w:after="0" w:line="259" w:lineRule="auto"/>
+        <w:rPr>
+          <w:rFonts w:ascii="Calibri" w:hAnsi="Calibri" w:cs="Calibri"/>
+          <w:sz w:val="32"/>
+          <w:szCs w:val="32"/>
+        </w:rPr>
+      </w:pPr>
+    </w:p>
+    <w:p>
+      <w:pPr>
+        <w:spacing w:after="0" w:line="259" w:lineRule="auto"/>
+        <w:rPr>
+          <w:rFonts w:ascii="Calibri" w:hAnsi="Calibri" w:cs="Calibri"/>
+          <w:sz w:val="32"/>
+          <w:szCs w:val="32"/>
+        </w:rPr>
+      </w:pPr>
+    </w:p>
+    <w:p>
+      <w:pPr>
+        <w:spacing w:after="0" w:line="259" w:lineRule="auto"/>
+        <w:rPr>
+          <w:rFonts w:ascii="Calibri" w:hAnsi="Calibri" w:cs="Calibri"/>
+          <w:sz w:val="32"/>
+          <w:szCs w:val="32"/>
         </w:rPr>
       </w:pPr>
     </w:p>
@@ -2798,88 +5343,104 @@
         <w:pStyle w:val="ListParagraph"/>
         <w:numPr>
           <w:ilvl w:val="0"/>
-          <w:numId w:val="14"/>
+          <w:numId w:val="8"/>
         </w:numPr>
         <w:spacing w:after="0" w:line="259" w:lineRule="auto"/>
         <w:rPr>
           <w:rFonts w:ascii="Calibri" w:hAnsi="Calibri" w:cs="Calibri"/>
-          <w:sz w:val="22"/>
-          <w:szCs w:val="22"/>
-        </w:rPr>
-      </w:pPr>
-      <w:r>
-        <w:rPr>
-          <w:rFonts w:ascii="Calibri" w:hAnsi="Calibri" w:cs="Calibri"/>
-          <w:sz w:val="22"/>
-          <w:szCs w:val="22"/>
-        </w:rPr>
-        <w:t>Creating DOM elements</w:t>
-      </w:r>
-    </w:p>
-    <w:p>
-      <w:pPr>
-        <w:pStyle w:val="ListParagraph"/>
-        <w:numPr>
-          <w:ilvl w:val="0"/>
-          <w:numId w:val="14"/>
-        </w:numPr>
-        <w:spacing w:after="0" w:line="259" w:lineRule="auto"/>
-        <w:rPr>
-          <w:rFonts w:ascii="Calibri" w:hAnsi="Calibri" w:cs="Calibri"/>
-          <w:sz w:val="22"/>
-          <w:szCs w:val="22"/>
-        </w:rPr>
-      </w:pPr>
-      <w:r>
-        <w:rPr>
-          <w:rFonts w:ascii="Calibri" w:hAnsi="Calibri" w:cs="Calibri"/>
-          <w:sz w:val="22"/>
-          <w:szCs w:val="22"/>
-        </w:rPr>
-        <w:t>Appending DOM elements</w:t>
-      </w:r>
-    </w:p>
-    <w:p>
-      <w:pPr>
-        <w:pStyle w:val="ListParagraph"/>
-        <w:numPr>
-          <w:ilvl w:val="0"/>
-          <w:numId w:val="14"/>
-        </w:numPr>
-        <w:spacing w:after="0" w:line="259" w:lineRule="auto"/>
-        <w:rPr>
-          <w:rFonts w:ascii="Calibri" w:hAnsi="Calibri" w:cs="Calibri"/>
-          <w:sz w:val="22"/>
-          <w:szCs w:val="22"/>
-        </w:rPr>
-      </w:pPr>
-      <w:r>
-        <w:rPr>
-          <w:rFonts w:ascii="Calibri" w:hAnsi="Calibri" w:cs="Calibri"/>
-          <w:sz w:val="22"/>
-          <w:szCs w:val="22"/>
-        </w:rPr>
-        <w:t>Removing elements from the DOM</w:t>
-      </w:r>
-    </w:p>
-    <w:p>
-      <w:pPr>
-        <w:spacing w:after="0" w:line="259" w:lineRule="auto"/>
-        <w:ind w:left="2" w:firstLine="0"/>
-        <w:rPr>
-          <w:rFonts w:ascii="Calibri" w:hAnsi="Calibri" w:cs="Calibri"/>
           <w:sz w:val="32"/>
           <w:szCs w:val="32"/>
         </w:rPr>
       </w:pPr>
+      <w:r>
+        <w:rPr>
+          <w:rFonts w:ascii="Calibri" w:hAnsi="Calibri" w:cs="Calibri"/>
+          <w:sz w:val="32"/>
+          <w:szCs w:val="32"/>
+        </w:rPr>
+        <w:lastRenderedPageBreak/>
+        <w:drawing>
+          <wp:anchor distT="0" distB="0" distL="114300" distR="114300" simplePos="0" relativeHeight="251662336" behindDoc="0" locked="0" layoutInCell="1" allowOverlap="1" wp14:anchorId="729AAEE8" wp14:editId="3903D1BB">
+            <wp:simplePos x="0" y="0"/>
+            <wp:positionH relativeFrom="margin">
+              <wp:posOffset>1916583</wp:posOffset>
+            </wp:positionH>
+            <wp:positionV relativeFrom="paragraph">
+              <wp:posOffset>89992</wp:posOffset>
+            </wp:positionV>
+            <wp:extent cx="3745230" cy="8297545"/>
+            <wp:effectExtent l="0" t="0" r="7620" b="8255"/>
+            <wp:wrapSquare wrapText="bothSides"/>
+            <wp:docPr id="4" name="Picture 4"/>
+            <wp:cNvGraphicFramePr>
+              <a:graphicFrameLocks xmlns:a="http://schemas.openxmlformats.org/drawingml/2006/main" noChangeAspect="1"/>
+            </wp:cNvGraphicFramePr>
+            <a:graphic xmlns:a="http://schemas.openxmlformats.org/drawingml/2006/main">
+              <a:graphicData uri="http://schemas.openxmlformats.org/drawingml/2006/picture">
+                <pic:pic xmlns:pic="http://schemas.openxmlformats.org/drawingml/2006/picture">
+                  <pic:nvPicPr>
+                    <pic:cNvPr id="1" name=""/>
+                    <pic:cNvPicPr/>
+                  </pic:nvPicPr>
+                  <pic:blipFill>
+                    <a:blip r:embed="rId16">
+                      <a:extLst>
+                        <a:ext uri="{28A0092B-C50C-407E-A947-70E740481C1C}">
+                          <a14:useLocalDpi xmlns:a14="http://schemas.microsoft.com/office/drawing/2010/main" val="0"/>
+                        </a:ext>
+                      </a:extLst>
+                    </a:blip>
+                    <a:stretch>
+                      <a:fillRect/>
+                    </a:stretch>
+                  </pic:blipFill>
+                  <pic:spPr>
+                    <a:xfrm>
+                      <a:off x="0" y="0"/>
+                      <a:ext cx="3745230" cy="8297545"/>
+                    </a:xfrm>
+                    <a:prstGeom prst="rect">
+                      <a:avLst/>
+                    </a:prstGeom>
+                  </pic:spPr>
+                </pic:pic>
+              </a:graphicData>
+            </a:graphic>
+            <wp14:sizeRelH relativeFrom="margin">
+              <wp14:pctWidth>0</wp14:pctWidth>
+            </wp14:sizeRelH>
+            <wp14:sizeRelV relativeFrom="margin">
+              <wp14:pctHeight>0</wp14:pctHeight>
+            </wp14:sizeRelV>
+          </wp:anchor>
+        </w:drawing>
+      </w:r>
+      <w:r>
+        <w:rPr>
+          <w:rFonts w:ascii="Calibri" w:hAnsi="Calibri" w:cs="Calibri"/>
+          <w:sz w:val="32"/>
+          <w:szCs w:val="32"/>
+        </w:rPr>
+        <w:t>Model-View-Controller (MVC) architecture</w:t>
+      </w:r>
+    </w:p>
+    <w:p>
+      <w:pPr>
+        <w:spacing w:after="0" w:line="259" w:lineRule="auto"/>
+        <w:rPr>
+          <w:rFonts w:ascii="Calibri" w:hAnsi="Calibri" w:cs="Calibri"/>
+          <w:sz w:val="32"/>
+          <w:szCs w:val="32"/>
+        </w:rPr>
+      </w:pPr>
     </w:p>
     <w:sectPr>
-      <w:headerReference w:type="even" r:id="rId16"/>
-      <w:headerReference w:type="default" r:id="rId17"/>
-      <w:footerReference w:type="even" r:id="rId18"/>
-      <w:footerReference w:type="default" r:id="rId19"/>
-      <w:headerReference w:type="first" r:id="rId20"/>
-      <w:footerReference w:type="first" r:id="rId21"/>
+      <w:headerReference w:type="even" r:id="rId17"/>
+      <w:headerReference w:type="default" r:id="rId18"/>
+      <w:footerReference w:type="even" r:id="rId19"/>
+      <w:footerReference w:type="default" r:id="rId20"/>
+      <w:headerReference w:type="first" r:id="rId21"/>
+      <w:footerReference w:type="first" r:id="rId22"/>
       <w:pgSz w:w="11906" w:h="16838"/>
       <w:pgMar w:top="706" w:right="1475" w:bottom="675" w:left="1438" w:header="720" w:footer="720" w:gutter="0"/>
       <w:cols w:space="720"/>
@@ -3114,7 +5675,15 @@
         <w:b/>
         <w:sz w:val="18"/>
       </w:rPr>
-      <w:t xml:space="preserve">© Fife College </w:t>
+      <w:t xml:space="preserve">© Fife </w:t>
+    </w:r>
+    <w:proofErr w:type="gramStart"/>
+    <w:r>
+      <w:rPr>
+        <w:b/>
+        <w:sz w:val="18"/>
+      </w:rPr>
+      <w:t xml:space="preserve">College </w:t>
     </w:r>
     <w:r>
       <w:rPr>
@@ -3129,6 +5698,13 @@
         <w:sz w:val="24"/>
       </w:rPr>
       <w:tab/>
+    </w:r>
+    <w:proofErr w:type="gramEnd"/>
+    <w:r>
+      <w:rPr>
+        <w:b/>
+        <w:sz w:val="24"/>
+      </w:rPr>
       <w:t xml:space="preserve"> </w:t>
     </w:r>
     <w:r>
@@ -3473,7 +6049,15 @@
         <w:b/>
         <w:sz w:val="18"/>
       </w:rPr>
-      <w:t xml:space="preserve">© Fife College </w:t>
+      <w:t xml:space="preserve">© Fife </w:t>
+    </w:r>
+    <w:proofErr w:type="gramStart"/>
+    <w:r>
+      <w:rPr>
+        <w:b/>
+        <w:sz w:val="18"/>
+      </w:rPr>
+      <w:t xml:space="preserve">College </w:t>
     </w:r>
     <w:r>
       <w:rPr>
@@ -3488,6 +6072,13 @@
         <w:sz w:val="24"/>
       </w:rPr>
       <w:tab/>
+    </w:r>
+    <w:proofErr w:type="gramEnd"/>
+    <w:r>
+      <w:rPr>
+        <w:b/>
+        <w:sz w:val="24"/>
+      </w:rPr>
       <w:t xml:space="preserve"> </w:t>
     </w:r>
     <w:r>
@@ -4421,6 +7012,98 @@
     </w:lvl>
   </w:abstractNum>
   <w:abstractNum w:abstractNumId="2" w15:restartNumberingAfterBreak="0">
+    <w:nsid w:val="20B162BF"/>
+    <w:multiLevelType w:val="hybridMultilevel"/>
+    <w:tmpl w:val="44F01A48"/>
+    <w:lvl w:ilvl="0" w:tplc="B4FE1200">
+      <w:start w:val="1"/>
+      <w:numFmt w:val="decimal"/>
+      <w:lvlText w:val="%1."/>
+      <w:lvlJc w:val="left"/>
+      <w:pPr>
+        <w:ind w:left="362" w:hanging="360"/>
+      </w:pPr>
+      <w:rPr>
+        <w:rFonts w:hint="default"/>
+        <w:b w:val="0"/>
+        <w:bCs/>
+        <w:sz w:val="28"/>
+      </w:rPr>
+    </w:lvl>
+    <w:lvl w:ilvl="1" w:tplc="08090019" w:tentative="1">
+      <w:start w:val="1"/>
+      <w:numFmt w:val="lowerLetter"/>
+      <w:lvlText w:val="%2."/>
+      <w:lvlJc w:val="left"/>
+      <w:pPr>
+        <w:ind w:left="1082" w:hanging="360"/>
+      </w:pPr>
+    </w:lvl>
+    <w:lvl w:ilvl="2" w:tplc="0809001B" w:tentative="1">
+      <w:start w:val="1"/>
+      <w:numFmt w:val="lowerRoman"/>
+      <w:lvlText w:val="%3."/>
+      <w:lvlJc w:val="right"/>
+      <w:pPr>
+        <w:ind w:left="1802" w:hanging="180"/>
+      </w:pPr>
+    </w:lvl>
+    <w:lvl w:ilvl="3" w:tplc="0809000F" w:tentative="1">
+      <w:start w:val="1"/>
+      <w:numFmt w:val="decimal"/>
+      <w:lvlText w:val="%4."/>
+      <w:lvlJc w:val="left"/>
+      <w:pPr>
+        <w:ind w:left="2522" w:hanging="360"/>
+      </w:pPr>
+    </w:lvl>
+    <w:lvl w:ilvl="4" w:tplc="08090019" w:tentative="1">
+      <w:start w:val="1"/>
+      <w:numFmt w:val="lowerLetter"/>
+      <w:lvlText w:val="%5."/>
+      <w:lvlJc w:val="left"/>
+      <w:pPr>
+        <w:ind w:left="3242" w:hanging="360"/>
+      </w:pPr>
+    </w:lvl>
+    <w:lvl w:ilvl="5" w:tplc="0809001B" w:tentative="1">
+      <w:start w:val="1"/>
+      <w:numFmt w:val="lowerRoman"/>
+      <w:lvlText w:val="%6."/>
+      <w:lvlJc w:val="right"/>
+      <w:pPr>
+        <w:ind w:left="3962" w:hanging="180"/>
+      </w:pPr>
+    </w:lvl>
+    <w:lvl w:ilvl="6" w:tplc="0809000F" w:tentative="1">
+      <w:start w:val="1"/>
+      <w:numFmt w:val="decimal"/>
+      <w:lvlText w:val="%7."/>
+      <w:lvlJc w:val="left"/>
+      <w:pPr>
+        <w:ind w:left="4682" w:hanging="360"/>
+      </w:pPr>
+    </w:lvl>
+    <w:lvl w:ilvl="7" w:tplc="08090019" w:tentative="1">
+      <w:start w:val="1"/>
+      <w:numFmt w:val="lowerLetter"/>
+      <w:lvlText w:val="%8."/>
+      <w:lvlJc w:val="left"/>
+      <w:pPr>
+        <w:ind w:left="5402" w:hanging="360"/>
+      </w:pPr>
+    </w:lvl>
+    <w:lvl w:ilvl="8" w:tplc="0809001B" w:tentative="1">
+      <w:start w:val="1"/>
+      <w:numFmt w:val="lowerRoman"/>
+      <w:lvlText w:val="%9."/>
+      <w:lvlJc w:val="right"/>
+      <w:pPr>
+        <w:ind w:left="6122" w:hanging="180"/>
+      </w:pPr>
+    </w:lvl>
+  </w:abstractNum>
+  <w:abstractNum w:abstractNumId="3" w15:restartNumberingAfterBreak="0">
     <w:nsid w:val="22E26F15"/>
     <w:multiLevelType w:val="hybridMultilevel"/>
     <w:tmpl w:val="92DC6DF4"/>
@@ -4506,7 +7189,7 @@
       </w:pPr>
     </w:lvl>
   </w:abstractNum>
-  <w:abstractNum w:abstractNumId="3" w15:restartNumberingAfterBreak="0">
+  <w:abstractNum w:abstractNumId="4" w15:restartNumberingAfterBreak="0">
     <w:nsid w:val="24783B34"/>
     <w:multiLevelType w:val="hybridMultilevel"/>
     <w:tmpl w:val="F8B03BA6"/>
@@ -4619,7 +7302,120 @@
       </w:rPr>
     </w:lvl>
   </w:abstractNum>
-  <w:abstractNum w:abstractNumId="4" w15:restartNumberingAfterBreak="0">
+  <w:abstractNum w:abstractNumId="5" w15:restartNumberingAfterBreak="0">
+    <w:nsid w:val="2C5E5A13"/>
+    <w:multiLevelType w:val="hybridMultilevel"/>
+    <w:tmpl w:val="91A29340"/>
+    <w:lvl w:ilvl="0" w:tplc="0809000D">
+      <w:start w:val="1"/>
+      <w:numFmt w:val="bullet"/>
+      <w:lvlText w:val=""/>
+      <w:lvlJc w:val="left"/>
+      <w:pPr>
+        <w:ind w:left="722" w:hanging="360"/>
+      </w:pPr>
+      <w:rPr>
+        <w:rFonts w:ascii="Wingdings" w:hAnsi="Wingdings" w:hint="default"/>
+      </w:rPr>
+    </w:lvl>
+    <w:lvl w:ilvl="1" w:tplc="08090003" w:tentative="1">
+      <w:start w:val="1"/>
+      <w:numFmt w:val="bullet"/>
+      <w:lvlText w:val="o"/>
+      <w:lvlJc w:val="left"/>
+      <w:pPr>
+        <w:ind w:left="1442" w:hanging="360"/>
+      </w:pPr>
+      <w:rPr>
+        <w:rFonts w:ascii="Courier New" w:hAnsi="Courier New" w:cs="Courier New" w:hint="default"/>
+      </w:rPr>
+    </w:lvl>
+    <w:lvl w:ilvl="2" w:tplc="08090005" w:tentative="1">
+      <w:start w:val="1"/>
+      <w:numFmt w:val="bullet"/>
+      <w:lvlText w:val=""/>
+      <w:lvlJc w:val="left"/>
+      <w:pPr>
+        <w:ind w:left="2162" w:hanging="360"/>
+      </w:pPr>
+      <w:rPr>
+        <w:rFonts w:ascii="Wingdings" w:hAnsi="Wingdings" w:hint="default"/>
+      </w:rPr>
+    </w:lvl>
+    <w:lvl w:ilvl="3" w:tplc="08090001" w:tentative="1">
+      <w:start w:val="1"/>
+      <w:numFmt w:val="bullet"/>
+      <w:lvlText w:val=""/>
+      <w:lvlJc w:val="left"/>
+      <w:pPr>
+        <w:ind w:left="2882" w:hanging="360"/>
+      </w:pPr>
+      <w:rPr>
+        <w:rFonts w:ascii="Symbol" w:hAnsi="Symbol" w:hint="default"/>
+      </w:rPr>
+    </w:lvl>
+    <w:lvl w:ilvl="4" w:tplc="08090003" w:tentative="1">
+      <w:start w:val="1"/>
+      <w:numFmt w:val="bullet"/>
+      <w:lvlText w:val="o"/>
+      <w:lvlJc w:val="left"/>
+      <w:pPr>
+        <w:ind w:left="3602" w:hanging="360"/>
+      </w:pPr>
+      <w:rPr>
+        <w:rFonts w:ascii="Courier New" w:hAnsi="Courier New" w:cs="Courier New" w:hint="default"/>
+      </w:rPr>
+    </w:lvl>
+    <w:lvl w:ilvl="5" w:tplc="08090005" w:tentative="1">
+      <w:start w:val="1"/>
+      <w:numFmt w:val="bullet"/>
+      <w:lvlText w:val=""/>
+      <w:lvlJc w:val="left"/>
+      <w:pPr>
+        <w:ind w:left="4322" w:hanging="360"/>
+      </w:pPr>
+      <w:rPr>
+        <w:rFonts w:ascii="Wingdings" w:hAnsi="Wingdings" w:hint="default"/>
+      </w:rPr>
+    </w:lvl>
+    <w:lvl w:ilvl="6" w:tplc="08090001" w:tentative="1">
+      <w:start w:val="1"/>
+      <w:numFmt w:val="bullet"/>
+      <w:lvlText w:val=""/>
+      <w:lvlJc w:val="left"/>
+      <w:pPr>
+        <w:ind w:left="5042" w:hanging="360"/>
+      </w:pPr>
+      <w:rPr>
+        <w:rFonts w:ascii="Symbol" w:hAnsi="Symbol" w:hint="default"/>
+      </w:rPr>
+    </w:lvl>
+    <w:lvl w:ilvl="7" w:tplc="08090003" w:tentative="1">
+      <w:start w:val="1"/>
+      <w:numFmt w:val="bullet"/>
+      <w:lvlText w:val="o"/>
+      <w:lvlJc w:val="left"/>
+      <w:pPr>
+        <w:ind w:left="5762" w:hanging="360"/>
+      </w:pPr>
+      <w:rPr>
+        <w:rFonts w:ascii="Courier New" w:hAnsi="Courier New" w:cs="Courier New" w:hint="default"/>
+      </w:rPr>
+    </w:lvl>
+    <w:lvl w:ilvl="8" w:tplc="08090005" w:tentative="1">
+      <w:start w:val="1"/>
+      <w:numFmt w:val="bullet"/>
+      <w:lvlText w:val=""/>
+      <w:lvlJc w:val="left"/>
+      <w:pPr>
+        <w:ind w:left="6482" w:hanging="360"/>
+      </w:pPr>
+      <w:rPr>
+        <w:rFonts w:ascii="Wingdings" w:hAnsi="Wingdings" w:hint="default"/>
+      </w:rPr>
+    </w:lvl>
+  </w:abstractNum>
+  <w:abstractNum w:abstractNumId="6" w15:restartNumberingAfterBreak="0">
     <w:nsid w:val="3F05531F"/>
     <w:multiLevelType w:val="hybridMultilevel"/>
     <w:tmpl w:val="42981336"/>
@@ -4705,7 +7501,7 @@
       </w:pPr>
     </w:lvl>
   </w:abstractNum>
-  <w:abstractNum w:abstractNumId="5" w15:restartNumberingAfterBreak="0">
+  <w:abstractNum w:abstractNumId="7" w15:restartNumberingAfterBreak="0">
     <w:nsid w:val="435F49CA"/>
     <w:multiLevelType w:val="multilevel"/>
     <w:tmpl w:val="F4EA7F3C"/>
@@ -4850,7 +7646,7 @@
       </w:rPr>
     </w:lvl>
   </w:abstractNum>
-  <w:abstractNum w:abstractNumId="6" w15:restartNumberingAfterBreak="0">
+  <w:abstractNum w:abstractNumId="8" w15:restartNumberingAfterBreak="0">
     <w:nsid w:val="4D0907E5"/>
     <w:multiLevelType w:val="hybridMultilevel"/>
     <w:tmpl w:val="3BACBC8A"/>
@@ -5062,7 +7858,7 @@
       </w:rPr>
     </w:lvl>
   </w:abstractNum>
-  <w:abstractNum w:abstractNumId="7" w15:restartNumberingAfterBreak="0">
+  <w:abstractNum w:abstractNumId="9" w15:restartNumberingAfterBreak="0">
     <w:nsid w:val="5C020A74"/>
     <w:multiLevelType w:val="hybridMultilevel"/>
     <w:tmpl w:val="7ABCDAA8"/>
@@ -5275,7 +8071,7 @@
       </w:rPr>
     </w:lvl>
   </w:abstractNum>
-  <w:abstractNum w:abstractNumId="8" w15:restartNumberingAfterBreak="0">
+  <w:abstractNum w:abstractNumId="10" w15:restartNumberingAfterBreak="0">
     <w:nsid w:val="5D3F10A2"/>
     <w:multiLevelType w:val="hybridMultilevel"/>
     <w:tmpl w:val="9660557C"/>
@@ -5487,7 +8283,7 @@
       </w:rPr>
     </w:lvl>
   </w:abstractNum>
-  <w:abstractNum w:abstractNumId="9" w15:restartNumberingAfterBreak="0">
+  <w:abstractNum w:abstractNumId="11" w15:restartNumberingAfterBreak="0">
     <w:nsid w:val="6035165A"/>
     <w:multiLevelType w:val="hybridMultilevel"/>
     <w:tmpl w:val="44F01A48"/>
@@ -5579,7 +8375,7 @@
       </w:pPr>
     </w:lvl>
   </w:abstractNum>
-  <w:abstractNum w:abstractNumId="10" w15:restartNumberingAfterBreak="0">
+  <w:abstractNum w:abstractNumId="12" w15:restartNumberingAfterBreak="0">
     <w:nsid w:val="6D551D7C"/>
     <w:multiLevelType w:val="multilevel"/>
     <w:tmpl w:val="B7F6F558"/>
@@ -5692,7 +8488,7 @@
       </w:pPr>
     </w:lvl>
   </w:abstractNum>
-  <w:abstractNum w:abstractNumId="11" w15:restartNumberingAfterBreak="0">
+  <w:abstractNum w:abstractNumId="13" w15:restartNumberingAfterBreak="0">
     <w:nsid w:val="6F1A766E"/>
     <w:multiLevelType w:val="hybridMultilevel"/>
     <w:tmpl w:val="432A2782"/>
@@ -5904,7 +8700,7 @@
       </w:rPr>
     </w:lvl>
   </w:abstractNum>
-  <w:abstractNum w:abstractNumId="12" w15:restartNumberingAfterBreak="0">
+  <w:abstractNum w:abstractNumId="14" w15:restartNumberingAfterBreak="0">
     <w:nsid w:val="79AD45F0"/>
     <w:multiLevelType w:val="hybridMultilevel"/>
     <w:tmpl w:val="A4CCA590"/>
@@ -5990,7 +8786,7 @@
       </w:pPr>
     </w:lvl>
   </w:abstractNum>
-  <w:abstractNum w:abstractNumId="13" w15:restartNumberingAfterBreak="0">
+  <w:abstractNum w:abstractNumId="15" w15:restartNumberingAfterBreak="0">
     <w:nsid w:val="7A804CBF"/>
     <w:multiLevelType w:val="hybridMultilevel"/>
     <w:tmpl w:val="E3FE3546"/>
@@ -6077,46 +8873,52 @@
     </w:lvl>
   </w:abstractNum>
   <w:num w:numId="1">
-    <w:abstractNumId w:val="11"/>
+    <w:abstractNumId w:val="13"/>
   </w:num>
   <w:num w:numId="2">
-    <w:abstractNumId w:val="8"/>
+    <w:abstractNumId w:val="10"/>
   </w:num>
   <w:num w:numId="3">
     <w:abstractNumId w:val="1"/>
   </w:num>
   <w:num w:numId="4">
+    <w:abstractNumId w:val="8"/>
+  </w:num>
+  <w:num w:numId="5">
+    <w:abstractNumId w:val="9"/>
+  </w:num>
+  <w:num w:numId="6">
+    <w:abstractNumId w:val="7"/>
+  </w:num>
+  <w:num w:numId="7">
+    <w:abstractNumId w:val="12"/>
+  </w:num>
+  <w:num w:numId="8">
+    <w:abstractNumId w:val="11"/>
+  </w:num>
+  <w:num w:numId="9">
+    <w:abstractNumId w:val="4"/>
+  </w:num>
+  <w:num w:numId="10">
+    <w:abstractNumId w:val="15"/>
+  </w:num>
+  <w:num w:numId="11">
     <w:abstractNumId w:val="6"/>
   </w:num>
-  <w:num w:numId="5">
-    <w:abstractNumId w:val="7"/>
-  </w:num>
-  <w:num w:numId="6">
-    <w:abstractNumId w:val="5"/>
-  </w:num>
-  <w:num w:numId="7">
-    <w:abstractNumId w:val="10"/>
-  </w:num>
-  <w:num w:numId="8">
-    <w:abstractNumId w:val="9"/>
-  </w:num>
-  <w:num w:numId="9">
+  <w:num w:numId="12">
     <w:abstractNumId w:val="3"/>
   </w:num>
-  <w:num w:numId="10">
-    <w:abstractNumId w:val="13"/>
-  </w:num>
-  <w:num w:numId="11">
-    <w:abstractNumId w:val="4"/>
-  </w:num>
-  <w:num w:numId="12">
-    <w:abstractNumId w:val="2"/>
-  </w:num>
   <w:num w:numId="13">
-    <w:abstractNumId w:val="12"/>
+    <w:abstractNumId w:val="14"/>
   </w:num>
   <w:num w:numId="14">
     <w:abstractNumId w:val="0"/>
+  </w:num>
+  <w:num w:numId="15">
+    <w:abstractNumId w:val="5"/>
+  </w:num>
+  <w:num w:numId="16">
+    <w:abstractNumId w:val="2"/>
   </w:num>
 </w:numbering>
 </file>
@@ -6521,6 +9323,7 @@
   <w:style w:type="paragraph" w:default="1" w:styleId="Normal">
     <w:name w:val="Normal"/>
     <w:qFormat/>
+    <w:rsid w:val="008054CE"/>
     <w:pPr>
       <w:spacing w:after="5" w:line="249" w:lineRule="auto"/>
       <w:ind w:left="12" w:hanging="10"/>
@@ -6718,6 +9521,25 @@
       <w:ind w:left="720"/>
       <w:contextualSpacing/>
     </w:pPr>
+  </w:style>
+  <w:style w:type="table" w:styleId="TableGrid0">
+    <w:name w:val="Table Grid"/>
+    <w:basedOn w:val="TableNormal"/>
+    <w:uiPriority w:val="39"/>
+    <w:rsid w:val="00CE2C03"/>
+    <w:pPr>
+      <w:spacing w:after="0" w:line="240" w:lineRule="auto"/>
+    </w:pPr>
+    <w:tblPr>
+      <w:tblBorders>
+        <w:top w:val="single" w:sz="4" w:space="0" w:color="auto"/>
+        <w:left w:val="single" w:sz="4" w:space="0" w:color="auto"/>
+        <w:bottom w:val="single" w:sz="4" w:space="0" w:color="auto"/>
+        <w:right w:val="single" w:sz="4" w:space="0" w:color="auto"/>
+        <w:insideH w:val="single" w:sz="4" w:space="0" w:color="auto"/>
+        <w:insideV w:val="single" w:sz="4" w:space="0" w:color="auto"/>
+      </w:tblBorders>
+    </w:tblPr>
   </w:style>
 </w:styles>
 </file>

</xml_diff>